<commit_message>
Xong cấu trúc, đang bị lỗi hàm Document("sample.docx")
</commit_message>
<xml_diff>
--- a/pdfGenerator/sample.docx
+++ b/pdfGenerator/sample.docx
@@ -1,6 +1,6 @@
 
 <file path=word/document.xml><?xml version="1.0" encoding="utf-8"?>
-<w:document xmlns:wpc="http://schemas.microsoft.com/office/word/2010/wordprocessingCanvas" xmlns:cx="http://schemas.microsoft.com/office/drawing/2014/chartex" xmlns:mc="http://schemas.openxmlformats.org/markup-compatibility/2006" xmlns:o="urn:schemas-microsoft-com:office:office" xmlns:r="http://schemas.openxmlformats.org/officeDocument/2006/relationships" xmlns:m="http://schemas.openxmlformats.org/officeDocument/2006/math" xmlns:v="urn:schemas-microsoft-com:vml" xmlns:wp14="http://schemas.microsoft.com/office/word/2010/wordprocessingDrawing" xmlns:wp="http://schemas.openxmlformats.org/drawingml/2006/wordprocessingDrawing" xmlns:w10="urn:schemas-microsoft-com:office:word" xmlns:w="http://schemas.openxmlformats.org/wordprocessingml/2006/main" xmlns:w14="http://schemas.microsoft.com/office/word/2010/wordml" xmlns:w15="http://schemas.microsoft.com/office/word/2012/wordml" xmlns:w16se="http://schemas.microsoft.com/office/word/2015/wordml/symex" xmlns:wpg="http://schemas.microsoft.com/office/word/2010/wordprocessingGroup" xmlns:wpi="http://schemas.microsoft.com/office/word/2010/wordprocessingInk" xmlns:wne="http://schemas.microsoft.com/office/word/2006/wordml" xmlns:wps="http://schemas.microsoft.com/office/word/2010/wordprocessingShape" mc:Ignorable="w14 w15 w16se wp14">
+<w:document xmlns:wpc="http://schemas.microsoft.com/office/word/2010/wordprocessingCanvas" xmlns:cx="http://schemas.microsoft.com/office/drawing/2014/chartex" xmlns:cx1="http://schemas.microsoft.com/office/drawing/2015/9/8/chartex" xmlns:cx2="http://schemas.microsoft.com/office/drawing/2015/10/21/chartex" xmlns:cx3="http://schemas.microsoft.com/office/drawing/2016/5/9/chartex" xmlns:cx4="http://schemas.microsoft.com/office/drawing/2016/5/10/chartex" xmlns:cx5="http://schemas.microsoft.com/office/drawing/2016/5/11/chartex" xmlns:cx6="http://schemas.microsoft.com/office/drawing/2016/5/12/chartex" xmlns:cx7="http://schemas.microsoft.com/office/drawing/2016/5/13/chartex" xmlns:cx8="http://schemas.microsoft.com/office/drawing/2016/5/14/chartex" xmlns:mc="http://schemas.openxmlformats.org/markup-compatibility/2006" xmlns:aink="http://schemas.microsoft.com/office/drawing/2016/ink" xmlns:am3d="http://schemas.microsoft.com/office/drawing/2017/model3d" xmlns:o="urn:schemas-microsoft-com:office:office" xmlns:r="http://schemas.openxmlformats.org/officeDocument/2006/relationships" xmlns:m="http://schemas.openxmlformats.org/officeDocument/2006/math" xmlns:v="urn:schemas-microsoft-com:vml" xmlns:wp14="http://schemas.microsoft.com/office/word/2010/wordprocessingDrawing" xmlns:wp="http://schemas.openxmlformats.org/drawingml/2006/wordprocessingDrawing" xmlns:w10="urn:schemas-microsoft-com:office:word" xmlns:w="http://schemas.openxmlformats.org/wordprocessingml/2006/main" xmlns:w14="http://schemas.microsoft.com/office/word/2010/wordml" xmlns:w15="http://schemas.microsoft.com/office/word/2012/wordml" xmlns:w16cex="http://schemas.microsoft.com/office/word/2018/wordml/cex" xmlns:w16cid="http://schemas.microsoft.com/office/word/2016/wordml/cid" xmlns:w16="http://schemas.microsoft.com/office/word/2018/wordml" xmlns:w16sdtdh="http://schemas.microsoft.com/office/word/2020/wordml/sdtdatahash" xmlns:w16se="http://schemas.microsoft.com/office/word/2015/wordml/symex" xmlns:wpg="http://schemas.microsoft.com/office/word/2010/wordprocessingGroup" xmlns:wpi="http://schemas.microsoft.com/office/word/2010/wordprocessingInk" xmlns:wne="http://schemas.microsoft.com/office/word/2006/wordml" xmlns:wps="http://schemas.microsoft.com/office/word/2010/wordprocessingShape" mc:Ignorable="w14 w15 w16se w16cid w16 w16cex w16sdtdh wp14">
   <w:body>
     <w:p>
       <w:pPr>
@@ -26,7 +26,7 @@
         <mc:AlternateContent>
           <mc:Choice Requires="wps">
             <w:drawing>
-              <wp:anchor distT="0" distB="0" distL="0" distR="0" simplePos="0" relativeHeight="6" behindDoc="0" locked="0" layoutInCell="1" allowOverlap="1">
+              <wp:anchor distT="0" distB="0" distL="0" distR="0" simplePos="0" relativeHeight="6" behindDoc="0" locked="0" layoutInCell="1" allowOverlap="1" wp14:anchorId="0E8CC115" wp14:editId="48D7EA7E">
                 <wp:simplePos x="0" y="0"/>
                 <wp:positionH relativeFrom="margin">
                   <wp:align>right</wp:align>
@@ -108,7 +108,7 @@
           </mc:Choice>
           <mc:Fallback>
             <w:pict>
-              <v:roundrect id="Rectangle: Rounded Corners 3" o:spid="_x0000_s1026" style="position:absolute;margin-left:16.3pt;margin-top:.6pt;width:67.5pt;height:25.5pt;z-index:6;visibility:visible;mso-wrap-style:square;mso-width-percent:0;mso-height-percent:0;mso-wrap-distance-left:0;mso-wrap-distance-top:0;mso-wrap-distance-right:0;mso-wrap-distance-bottom:0;mso-position-horizontal:right;mso-position-horizontal-relative:margin;mso-position-vertical:absolute;mso-position-vertical-relative:text;mso-width-percent:0;mso-height-percent:0;mso-width-relative:page;mso-height-relative:page;v-text-anchor:top" arcsize="10923f" o:gfxdata="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">
+              <v:roundrect w14:anchorId="0E8CC115" id="Rectangle: Rounded Corners 3" o:spid="_x0000_s1026" style="position:absolute;margin-left:16.3pt;margin-top:.6pt;width:67.5pt;height:25.5pt;z-index:6;visibility:visible;mso-wrap-style:square;mso-width-percent:0;mso-height-percent:0;mso-wrap-distance-left:0;mso-wrap-distance-top:0;mso-wrap-distance-right:0;mso-wrap-distance-bottom:0;mso-position-horizontal:right;mso-position-horizontal-relative:margin;mso-position-vertical:absolute;mso-position-vertical-relative:text;mso-width-percent:0;mso-height-percent:0;mso-width-relative:page;mso-height-relative:page;v-text-anchor:top" arcsize="10923f" o:gfxdata="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">
                 <v:path arrowok="t"/>
                 <v:textbox>
                   <w:txbxContent>
@@ -196,7 +196,7 @@
         <mc:AlternateContent>
           <mc:Choice Requires="wps">
             <w:drawing>
-              <wp:anchor distT="0" distB="0" distL="0" distR="0" simplePos="0" relativeHeight="5" behindDoc="0" locked="0" layoutInCell="1" allowOverlap="1">
+              <wp:anchor distT="0" distB="0" distL="0" distR="0" simplePos="0" relativeHeight="5" behindDoc="0" locked="0" layoutInCell="1" allowOverlap="1" wp14:anchorId="1E4BAF87" wp14:editId="58999A05">
                 <wp:simplePos x="0" y="0"/>
                 <wp:positionH relativeFrom="margin">
                   <wp:align>center</wp:align>
@@ -290,7 +290,6 @@
           <w:szCs w:val="26"/>
         </w:rPr>
       </w:pPr>
-      <w:proofErr w:type="spellStart"/>
       <w:r>
         <w:rPr>
           <w:rFonts w:eastAsia="Batang"/>
@@ -298,7 +297,6 @@
         </w:rPr>
         <w:t>Số</w:t>
       </w:r>
-      <w:proofErr w:type="spellEnd"/>
       <w:r>
         <w:rPr>
           <w:rFonts w:eastAsia="Batang"/>
@@ -354,23 +352,21 @@
           <w:szCs w:val="26"/>
         </w:rPr>
       </w:pPr>
-      <w:proofErr w:type="spellStart"/>
       <w:r>
         <w:rPr>
           <w:bCs/>
           <w:iCs/>
           <w:szCs w:val="26"/>
         </w:rPr>
-        <w:t>Hôm</w:t>
-      </w:r>
-      <w:proofErr w:type="spellEnd"/>
+        <w:t xml:space="preserve">Hôm nay, </w:t>
+      </w:r>
       <w:r>
         <w:rPr>
           <w:bCs/>
           <w:iCs/>
           <w:szCs w:val="26"/>
         </w:rPr>
-        <w:t xml:space="preserve"> nay, </w:t>
+        <w:t>date</w:t>
       </w:r>
       <w:r>
         <w:rPr>
@@ -378,177 +374,15 @@
           <w:iCs/>
           <w:szCs w:val="26"/>
         </w:rPr>
-        <w:t>date</w:t>
-      </w:r>
-      <w:r>
-        <w:rPr>
-          <w:bCs/>
-          <w:iCs/>
-          <w:szCs w:val="26"/>
-        </w:rPr>
-        <w:t xml:space="preserve">, </w:t>
-      </w:r>
-      <w:proofErr w:type="spellStart"/>
-      <w:r>
-        <w:rPr>
-          <w:bCs/>
-          <w:iCs/>
-          <w:szCs w:val="26"/>
-        </w:rPr>
-        <w:t>tại</w:t>
-      </w:r>
-      <w:proofErr w:type="spellEnd"/>
-      <w:r>
-        <w:rPr>
-          <w:bCs/>
-          <w:iCs/>
-          <w:szCs w:val="26"/>
-        </w:rPr>
-        <w:t xml:space="preserve">: </w:t>
-      </w:r>
-      <w:proofErr w:type="spellStart"/>
+        <w:t xml:space="preserve">, tại: </w:t>
+      </w:r>
       <w:r>
         <w:rPr>
           <w:bCs/>
           <w:i/>
           <w:szCs w:val="26"/>
         </w:rPr>
-        <w:t>Trung</w:t>
-      </w:r>
-      <w:proofErr w:type="spellEnd"/>
-      <w:r>
-        <w:rPr>
-          <w:bCs/>
-          <w:i/>
-          <w:szCs w:val="26"/>
-        </w:rPr>
-        <w:t xml:space="preserve"> </w:t>
-      </w:r>
-      <w:proofErr w:type="spellStart"/>
-      <w:r>
-        <w:rPr>
-          <w:bCs/>
-          <w:i/>
-          <w:szCs w:val="26"/>
-        </w:rPr>
-        <w:t>tâm</w:t>
-      </w:r>
-      <w:proofErr w:type="spellEnd"/>
-      <w:r>
-        <w:rPr>
-          <w:bCs/>
-          <w:i/>
-          <w:szCs w:val="26"/>
-        </w:rPr>
-        <w:t xml:space="preserve"> </w:t>
-      </w:r>
-      <w:proofErr w:type="spellStart"/>
-      <w:r>
-        <w:rPr>
-          <w:bCs/>
-          <w:i/>
-          <w:szCs w:val="26"/>
-        </w:rPr>
-        <w:t>bảo</w:t>
-      </w:r>
-      <w:proofErr w:type="spellEnd"/>
-      <w:r>
-        <w:rPr>
-          <w:bCs/>
-          <w:i/>
-          <w:szCs w:val="26"/>
-        </w:rPr>
-        <w:t xml:space="preserve"> </w:t>
-      </w:r>
-      <w:proofErr w:type="spellStart"/>
-      <w:r>
-        <w:rPr>
-          <w:bCs/>
-          <w:i/>
-          <w:szCs w:val="26"/>
-        </w:rPr>
-        <w:t>vệ</w:t>
-      </w:r>
-      <w:proofErr w:type="spellEnd"/>
-      <w:r>
-        <w:rPr>
-          <w:bCs/>
-          <w:i/>
-          <w:szCs w:val="26"/>
-        </w:rPr>
-        <w:t xml:space="preserve"> </w:t>
-      </w:r>
-      <w:proofErr w:type="spellStart"/>
-      <w:r>
-        <w:rPr>
-          <w:bCs/>
-          <w:i/>
-          <w:szCs w:val="26"/>
-        </w:rPr>
-        <w:t>quyền</w:t>
-      </w:r>
-      <w:proofErr w:type="spellEnd"/>
-      <w:r>
-        <w:rPr>
-          <w:bCs/>
-          <w:i/>
-          <w:szCs w:val="26"/>
-        </w:rPr>
-        <w:t xml:space="preserve"> </w:t>
-      </w:r>
-      <w:proofErr w:type="spellStart"/>
-      <w:r>
-        <w:rPr>
-          <w:bCs/>
-          <w:i/>
-          <w:szCs w:val="26"/>
-        </w:rPr>
-        <w:t>tác</w:t>
-      </w:r>
-      <w:proofErr w:type="spellEnd"/>
-      <w:r>
-        <w:rPr>
-          <w:bCs/>
-          <w:i/>
-          <w:szCs w:val="26"/>
-        </w:rPr>
-        <w:t xml:space="preserve"> </w:t>
-      </w:r>
-      <w:proofErr w:type="spellStart"/>
-      <w:r>
-        <w:rPr>
-          <w:bCs/>
-          <w:i/>
-          <w:szCs w:val="26"/>
-        </w:rPr>
-        <w:t>giả</w:t>
-      </w:r>
-      <w:proofErr w:type="spellEnd"/>
-      <w:r>
-        <w:rPr>
-          <w:bCs/>
-          <w:i/>
-          <w:szCs w:val="26"/>
-        </w:rPr>
-        <w:t xml:space="preserve"> </w:t>
-      </w:r>
-      <w:proofErr w:type="spellStart"/>
-      <w:r>
-        <w:rPr>
-          <w:bCs/>
-          <w:i/>
-          <w:szCs w:val="26"/>
-        </w:rPr>
-        <w:t>âm</w:t>
-      </w:r>
-      <w:proofErr w:type="spellEnd"/>
-      <w:r>
-        <w:rPr>
-          <w:bCs/>
-          <w:i/>
-          <w:szCs w:val="26"/>
-        </w:rPr>
-        <w:t xml:space="preserve"> nhạc Việt Nam (VCPMC)</w:t>
+        <w:t>Trung tâm bảo vệ quyền tác giả âm nhạc Việt Nam (VCPMC)</w:t>
       </w:r>
     </w:p>
     <w:p>
@@ -638,52 +472,14 @@
           <w:lang w:val="vi-VN"/>
         </w:rPr>
       </w:pPr>
-      <w:proofErr w:type="spellStart"/>
       <w:r>
         <w:rPr>
           <w:b/>
           <w:bCs/>
           <w:szCs w:val="26"/>
         </w:rPr>
-        <w:t>Họ</w:t>
-      </w:r>
-      <w:proofErr w:type="spellEnd"/>
-      <w:r>
-        <w:rPr>
-          <w:b/>
-          <w:bCs/>
-          <w:szCs w:val="26"/>
-        </w:rPr>
-        <w:t xml:space="preserve"> </w:t>
-      </w:r>
-      <w:proofErr w:type="spellStart"/>
-      <w:r>
-        <w:rPr>
-          <w:b/>
-          <w:bCs/>
-          <w:szCs w:val="26"/>
-        </w:rPr>
-        <w:t>và</w:t>
-      </w:r>
-      <w:proofErr w:type="spellEnd"/>
-      <w:r>
-        <w:rPr>
-          <w:b/>
-          <w:bCs/>
-          <w:szCs w:val="26"/>
-        </w:rPr>
-        <w:t xml:space="preserve"> </w:t>
-      </w:r>
-      <w:proofErr w:type="spellStart"/>
-      <w:r>
-        <w:rPr>
-          <w:b/>
-          <w:bCs/>
-          <w:szCs w:val="26"/>
-        </w:rPr>
-        <w:t>tên</w:t>
-      </w:r>
-      <w:proofErr w:type="spellEnd"/>
+        <w:t>Họ và tên</w:t>
+      </w:r>
       <w:r>
         <w:rPr>
           <w:bCs/>
@@ -717,7 +513,6 @@
           <w:szCs w:val="26"/>
         </w:rPr>
       </w:pPr>
-      <w:proofErr w:type="spellStart"/>
       <w:r>
         <w:rPr>
           <w:bCs/>
@@ -730,47 +525,7 @@
           <w:bCs/>
           <w:szCs w:val="26"/>
         </w:rPr>
-        <w:t>ố</w:t>
-      </w:r>
-      <w:proofErr w:type="spellEnd"/>
-      <w:r>
-        <w:rPr>
-          <w:bCs/>
-          <w:szCs w:val="26"/>
-        </w:rPr>
-        <w:t xml:space="preserve"> CMND/</w:t>
-      </w:r>
-      <w:proofErr w:type="spellStart"/>
-      <w:r>
-        <w:rPr>
-          <w:bCs/>
-          <w:szCs w:val="26"/>
-        </w:rPr>
-        <w:t>Căn</w:t>
-      </w:r>
-      <w:proofErr w:type="spellEnd"/>
-      <w:r>
-        <w:rPr>
-          <w:bCs/>
-          <w:szCs w:val="26"/>
-        </w:rPr>
-        <w:t xml:space="preserve"> </w:t>
-      </w:r>
-      <w:proofErr w:type="spellStart"/>
-      <w:r>
-        <w:rPr>
-          <w:bCs/>
-          <w:szCs w:val="26"/>
-        </w:rPr>
-        <w:t>cước</w:t>
-      </w:r>
-      <w:proofErr w:type="spellEnd"/>
-      <w:r>
-        <w:rPr>
-          <w:bCs/>
-          <w:szCs w:val="26"/>
-        </w:rPr>
-        <w:t xml:space="preserve">/Passport: </w:t>
+        <w:t xml:space="preserve">ố CMND/Căn cước/Passport: </w:t>
       </w:r>
       <w:r>
         <w:rPr>
@@ -798,37 +553,12 @@
           <w:szCs w:val="26"/>
         </w:rPr>
       </w:pPr>
-      <w:proofErr w:type="spellStart"/>
-      <w:r>
-        <w:rPr>
-          <w:bCs/>
-          <w:szCs w:val="26"/>
-        </w:rPr>
-        <w:t>Cấp</w:t>
-      </w:r>
-      <w:proofErr w:type="spellEnd"/>
-      <w:r>
-        <w:rPr>
-          <w:bCs/>
-          <w:szCs w:val="26"/>
-        </w:rPr>
-        <w:t xml:space="preserve"> </w:t>
-      </w:r>
-      <w:proofErr w:type="spellStart"/>
-      <w:r>
-        <w:rPr>
-          <w:bCs/>
-          <w:szCs w:val="26"/>
-        </w:rPr>
-        <w:t>ngày</w:t>
-      </w:r>
-      <w:proofErr w:type="spellEnd"/>
-      <w:r>
-        <w:rPr>
-          <w:bCs/>
-          <w:szCs w:val="26"/>
-        </w:rPr>
-        <w:t xml:space="preserve">: </w:t>
+      <w:r>
+        <w:rPr>
+          <w:bCs/>
+          <w:szCs w:val="26"/>
+        </w:rPr>
+        <w:t xml:space="preserve">Cấp ngày: </w:t>
       </w:r>
       <w:r>
         <w:rPr>
@@ -849,186 +579,14 @@
           <w:bCs/>
           <w:szCs w:val="26"/>
         </w:rPr>
-        <w:t xml:space="preserve">         </w:t>
-      </w:r>
-      <w:proofErr w:type="spellStart"/>
-      <w:r>
-        <w:rPr>
-          <w:bCs/>
-          <w:szCs w:val="26"/>
-        </w:rPr>
-        <w:t>tại</w:t>
-      </w:r>
-      <w:proofErr w:type="spellEnd"/>
-      <w:r>
-        <w:rPr>
-          <w:bCs/>
-          <w:szCs w:val="26"/>
-        </w:rPr>
-        <w:t xml:space="preserve"> </w:t>
-      </w:r>
-      <w:proofErr w:type="spellStart"/>
-      <w:r>
-        <w:rPr>
-          <w:szCs w:val="26"/>
-        </w:rPr>
-        <w:t>Cục</w:t>
-      </w:r>
-      <w:proofErr w:type="spellEnd"/>
-      <w:r>
-        <w:rPr>
-          <w:szCs w:val="26"/>
-        </w:rPr>
-        <w:t xml:space="preserve"> </w:t>
-      </w:r>
-      <w:proofErr w:type="spellStart"/>
-      <w:r>
-        <w:rPr>
-          <w:szCs w:val="26"/>
-        </w:rPr>
-        <w:t>cảnh</w:t>
-      </w:r>
-      <w:proofErr w:type="spellEnd"/>
-      <w:r>
-        <w:rPr>
-          <w:szCs w:val="26"/>
-        </w:rPr>
-        <w:t xml:space="preserve"> </w:t>
-      </w:r>
-      <w:proofErr w:type="spellStart"/>
-      <w:r>
-        <w:rPr>
-          <w:szCs w:val="26"/>
-        </w:rPr>
-        <w:t>sát</w:t>
-      </w:r>
-      <w:proofErr w:type="spellEnd"/>
-      <w:r>
-        <w:rPr>
-          <w:szCs w:val="26"/>
-        </w:rPr>
-        <w:t xml:space="preserve"> </w:t>
-      </w:r>
-      <w:proofErr w:type="spellStart"/>
-      <w:r>
-        <w:rPr>
-          <w:szCs w:val="26"/>
-        </w:rPr>
-        <w:t>Quản</w:t>
-      </w:r>
-      <w:proofErr w:type="spellEnd"/>
-      <w:r>
-        <w:rPr>
-          <w:szCs w:val="26"/>
-        </w:rPr>
-        <w:t xml:space="preserve"> </w:t>
-      </w:r>
-      <w:proofErr w:type="spellStart"/>
-      <w:r>
-        <w:rPr>
-          <w:szCs w:val="26"/>
-        </w:rPr>
-        <w:t>lý</w:t>
-      </w:r>
-      <w:proofErr w:type="spellEnd"/>
-      <w:r>
-        <w:rPr>
-          <w:szCs w:val="26"/>
-        </w:rPr>
-        <w:t xml:space="preserve"> </w:t>
-      </w:r>
-      <w:proofErr w:type="spellStart"/>
-      <w:r>
-        <w:rPr>
-          <w:szCs w:val="26"/>
-        </w:rPr>
-        <w:t>hành</w:t>
-      </w:r>
-      <w:proofErr w:type="spellEnd"/>
-      <w:r>
-        <w:rPr>
-          <w:szCs w:val="26"/>
-        </w:rPr>
-        <w:t xml:space="preserve"> </w:t>
-      </w:r>
-      <w:proofErr w:type="spellStart"/>
-      <w:r>
-        <w:rPr>
-          <w:szCs w:val="26"/>
-        </w:rPr>
-        <w:t>chính</w:t>
-      </w:r>
-      <w:proofErr w:type="spellEnd"/>
-      <w:r>
-        <w:rPr>
-          <w:szCs w:val="26"/>
-        </w:rPr>
-        <w:t xml:space="preserve"> </w:t>
-      </w:r>
-      <w:proofErr w:type="spellStart"/>
-      <w:r>
-        <w:rPr>
-          <w:szCs w:val="26"/>
-        </w:rPr>
-        <w:t>về</w:t>
-      </w:r>
-      <w:proofErr w:type="spellEnd"/>
-      <w:r>
-        <w:rPr>
-          <w:szCs w:val="26"/>
-        </w:rPr>
-        <w:t xml:space="preserve"> </w:t>
-      </w:r>
-      <w:proofErr w:type="spellStart"/>
-      <w:r>
-        <w:rPr>
-          <w:szCs w:val="26"/>
-        </w:rPr>
-        <w:t>Trật</w:t>
-      </w:r>
-      <w:proofErr w:type="spellEnd"/>
-      <w:r>
-        <w:rPr>
-          <w:szCs w:val="26"/>
-        </w:rPr>
-        <w:t xml:space="preserve"> </w:t>
-      </w:r>
-      <w:proofErr w:type="spellStart"/>
-      <w:r>
-        <w:rPr>
-          <w:szCs w:val="26"/>
-        </w:rPr>
-        <w:t>tự</w:t>
-      </w:r>
-      <w:proofErr w:type="spellEnd"/>
-      <w:r>
-        <w:rPr>
-          <w:szCs w:val="26"/>
-        </w:rPr>
-        <w:t xml:space="preserve"> </w:t>
-      </w:r>
-      <w:proofErr w:type="spellStart"/>
-      <w:r>
-        <w:rPr>
-          <w:szCs w:val="26"/>
-        </w:rPr>
-        <w:t>xã</w:t>
-      </w:r>
-      <w:proofErr w:type="spellEnd"/>
-      <w:r>
-        <w:rPr>
-          <w:szCs w:val="26"/>
-        </w:rPr>
-        <w:t xml:space="preserve"> </w:t>
-      </w:r>
-      <w:proofErr w:type="spellStart"/>
-      <w:r>
-        <w:rPr>
-          <w:szCs w:val="26"/>
-        </w:rPr>
-        <w:t>hội</w:t>
-      </w:r>
-      <w:proofErr w:type="spellEnd"/>
+        <w:t xml:space="preserve">         tại </w:t>
+      </w:r>
+      <w:r>
+        <w:rPr>
+          <w:szCs w:val="26"/>
+        </w:rPr>
+        <w:t>Cục cảnh sát Quản lý hành chính về Trật tự xã hội</w:t>
+      </w:r>
     </w:p>
     <w:p>
       <w:pPr>
@@ -1041,85 +599,12 @@
           <w:szCs w:val="26"/>
         </w:rPr>
       </w:pPr>
-      <w:proofErr w:type="spellStart"/>
-      <w:r>
-        <w:rPr>
-          <w:bCs/>
-          <w:szCs w:val="26"/>
-        </w:rPr>
-        <w:t>Mã</w:t>
-      </w:r>
-      <w:proofErr w:type="spellEnd"/>
-      <w:r>
-        <w:rPr>
-          <w:bCs/>
-          <w:szCs w:val="26"/>
-        </w:rPr>
-        <w:t xml:space="preserve"> </w:t>
-      </w:r>
-      <w:proofErr w:type="spellStart"/>
-      <w:r>
-        <w:rPr>
-          <w:bCs/>
-          <w:szCs w:val="26"/>
-        </w:rPr>
-        <w:t>số</w:t>
-      </w:r>
-      <w:proofErr w:type="spellEnd"/>
-      <w:r>
-        <w:rPr>
-          <w:bCs/>
-          <w:szCs w:val="26"/>
-        </w:rPr>
-        <w:t xml:space="preserve"> </w:t>
-      </w:r>
-      <w:proofErr w:type="spellStart"/>
-      <w:r>
-        <w:rPr>
-          <w:bCs/>
-          <w:szCs w:val="26"/>
-        </w:rPr>
-        <w:t>thuế</w:t>
-      </w:r>
-      <w:proofErr w:type="spellEnd"/>
-      <w:r>
-        <w:rPr>
-          <w:bCs/>
-          <w:szCs w:val="26"/>
-        </w:rPr>
-        <w:t xml:space="preserve"> </w:t>
-      </w:r>
-      <w:proofErr w:type="spellStart"/>
-      <w:r>
-        <w:rPr>
-          <w:bCs/>
-          <w:szCs w:val="26"/>
-        </w:rPr>
-        <w:t>cá</w:t>
-      </w:r>
-      <w:proofErr w:type="spellEnd"/>
-      <w:r>
-        <w:rPr>
-          <w:bCs/>
-          <w:szCs w:val="26"/>
-        </w:rPr>
-        <w:t xml:space="preserve"> </w:t>
-      </w:r>
-      <w:proofErr w:type="spellStart"/>
-      <w:r>
-        <w:rPr>
-          <w:bCs/>
-          <w:szCs w:val="26"/>
-        </w:rPr>
-        <w:t>nhân</w:t>
-      </w:r>
-      <w:proofErr w:type="spellEnd"/>
-      <w:r>
-        <w:rPr>
-          <w:bCs/>
-          <w:szCs w:val="26"/>
-        </w:rPr>
-        <w:t xml:space="preserve">: </w:t>
+      <w:r>
+        <w:rPr>
+          <w:bCs/>
+          <w:szCs w:val="26"/>
+        </w:rPr>
+        <w:t xml:space="preserve">Mã số thuế cá nhân: </w:t>
       </w:r>
       <w:r>
         <w:rPr>
@@ -1140,69 +625,12 @@
           <w:szCs w:val="26"/>
         </w:rPr>
       </w:pPr>
-      <w:proofErr w:type="spellStart"/>
-      <w:r>
-        <w:rPr>
-          <w:bCs/>
-          <w:szCs w:val="26"/>
-        </w:rPr>
-        <w:t>Địa</w:t>
-      </w:r>
-      <w:proofErr w:type="spellEnd"/>
-      <w:r>
-        <w:rPr>
-          <w:bCs/>
-          <w:szCs w:val="26"/>
-        </w:rPr>
-        <w:t xml:space="preserve"> </w:t>
-      </w:r>
-      <w:proofErr w:type="spellStart"/>
-      <w:r>
-        <w:rPr>
-          <w:bCs/>
-          <w:szCs w:val="26"/>
-        </w:rPr>
-        <w:t>chỉ</w:t>
-      </w:r>
-      <w:proofErr w:type="spellEnd"/>
-      <w:r>
-        <w:rPr>
-          <w:bCs/>
-          <w:szCs w:val="26"/>
-        </w:rPr>
-        <w:t xml:space="preserve"> </w:t>
-      </w:r>
-      <w:proofErr w:type="spellStart"/>
-      <w:r>
-        <w:rPr>
-          <w:bCs/>
-          <w:szCs w:val="26"/>
-        </w:rPr>
-        <w:t>liên</w:t>
-      </w:r>
-      <w:proofErr w:type="spellEnd"/>
-      <w:r>
-        <w:rPr>
-          <w:bCs/>
-          <w:szCs w:val="26"/>
-        </w:rPr>
-        <w:t xml:space="preserve"> </w:t>
-      </w:r>
-      <w:proofErr w:type="spellStart"/>
-      <w:r>
-        <w:rPr>
-          <w:bCs/>
-          <w:szCs w:val="26"/>
-        </w:rPr>
-        <w:t>lạc</w:t>
-      </w:r>
-      <w:proofErr w:type="spellEnd"/>
-      <w:r>
-        <w:rPr>
-          <w:bCs/>
-          <w:szCs w:val="26"/>
-        </w:rPr>
-        <w:t xml:space="preserve">: </w:t>
+      <w:r>
+        <w:rPr>
+          <w:bCs/>
+          <w:szCs w:val="26"/>
+        </w:rPr>
+        <w:t xml:space="preserve">Địa chỉ liên lạc: </w:t>
       </w:r>
       <w:r>
         <w:rPr>
@@ -1224,60 +652,19 @@
           <w:szCs w:val="26"/>
         </w:rPr>
       </w:pPr>
-      <w:proofErr w:type="spellStart"/>
-      <w:r>
-        <w:rPr>
-          <w:bCs/>
-          <w:szCs w:val="26"/>
-        </w:rPr>
-        <w:t>Điện</w:t>
-      </w:r>
-      <w:proofErr w:type="spellEnd"/>
-      <w:r>
-        <w:rPr>
-          <w:bCs/>
-          <w:szCs w:val="26"/>
-        </w:rPr>
-        <w:t xml:space="preserve"> </w:t>
-      </w:r>
-      <w:proofErr w:type="spellStart"/>
-      <w:r>
-        <w:rPr>
-          <w:bCs/>
-          <w:szCs w:val="26"/>
-        </w:rPr>
-        <w:t>thoại</w:t>
-      </w:r>
-      <w:proofErr w:type="spellEnd"/>
-      <w:r>
-        <w:rPr>
-          <w:bCs/>
-          <w:szCs w:val="26"/>
-        </w:rPr>
-        <w:t xml:space="preserve">, ĐTDĐ: </w:t>
-      </w:r>
-      <w:r>
-        <w:rPr>
-          <w:bCs/>
-          <w:szCs w:val="26"/>
-        </w:rPr>
-        <w:t>numb</w:t>
-      </w:r>
-      <w:proofErr w:type="gramStart"/>
-      <w:r>
-        <w:rPr>
-          <w:bCs/>
-          <w:szCs w:val="26"/>
-        </w:rPr>
-        <w:t>1  Email</w:t>
-      </w:r>
-      <w:proofErr w:type="gramEnd"/>
-      <w:r>
-        <w:rPr>
-          <w:bCs/>
-          <w:szCs w:val="26"/>
-        </w:rPr>
-        <w:t>: email1</w:t>
+      <w:r>
+        <w:rPr>
+          <w:bCs/>
+          <w:szCs w:val="26"/>
+        </w:rPr>
+        <w:t xml:space="preserve">Điện thoại, ĐTDĐ: </w:t>
+      </w:r>
+      <w:r>
+        <w:rPr>
+          <w:bCs/>
+          <w:szCs w:val="26"/>
+        </w:rPr>
+        <w:t>numb1  Email: email1</w:t>
       </w:r>
     </w:p>
     <w:p>
@@ -1344,69 +731,12 @@
           <w:lang w:val="vi-VN"/>
         </w:rPr>
       </w:pPr>
-      <w:proofErr w:type="spellStart"/>
       <w:r>
         <w:rPr>
           <w:b/>
           <w:szCs w:val="26"/>
         </w:rPr>
-        <w:t>Họ</w:t>
-      </w:r>
-      <w:proofErr w:type="spellEnd"/>
-      <w:r>
-        <w:rPr>
-          <w:b/>
-          <w:szCs w:val="26"/>
-        </w:rPr>
-        <w:t xml:space="preserve"> </w:t>
-      </w:r>
-      <w:proofErr w:type="spellStart"/>
-      <w:r>
-        <w:rPr>
-          <w:b/>
-          <w:szCs w:val="26"/>
-        </w:rPr>
-        <w:t>tên</w:t>
-      </w:r>
-      <w:proofErr w:type="spellEnd"/>
-      <w:r>
-        <w:rPr>
-          <w:b/>
-          <w:szCs w:val="26"/>
-        </w:rPr>
-        <w:t xml:space="preserve"> </w:t>
-      </w:r>
-      <w:proofErr w:type="spellStart"/>
-      <w:r>
-        <w:rPr>
-          <w:b/>
-          <w:szCs w:val="26"/>
-        </w:rPr>
-        <w:t>tác</w:t>
-      </w:r>
-      <w:proofErr w:type="spellEnd"/>
-      <w:r>
-        <w:rPr>
-          <w:b/>
-          <w:szCs w:val="26"/>
-        </w:rPr>
-        <w:t xml:space="preserve"> </w:t>
-      </w:r>
-      <w:proofErr w:type="spellStart"/>
-      <w:r>
-        <w:rPr>
-          <w:b/>
-          <w:szCs w:val="26"/>
-        </w:rPr>
-        <w:t>giả</w:t>
-      </w:r>
-      <w:proofErr w:type="spellEnd"/>
-      <w:r>
-        <w:rPr>
-          <w:b/>
-          <w:szCs w:val="26"/>
-        </w:rPr>
-        <w:t>:</w:t>
+        <w:t>Họ tên tác giả:</w:t>
       </w:r>
       <w:r>
         <w:rPr>
@@ -1436,37 +766,12 @@
           <w:lang w:val="vi-VN"/>
         </w:rPr>
       </w:pPr>
-      <w:proofErr w:type="spellStart"/>
-      <w:r>
-        <w:rPr>
-          <w:bCs/>
-          <w:szCs w:val="26"/>
-        </w:rPr>
-        <w:t>Bút</w:t>
-      </w:r>
-      <w:proofErr w:type="spellEnd"/>
-      <w:r>
-        <w:rPr>
-          <w:bCs/>
-          <w:szCs w:val="26"/>
-        </w:rPr>
-        <w:t xml:space="preserve"> </w:t>
-      </w:r>
-      <w:proofErr w:type="spellStart"/>
-      <w:r>
-        <w:rPr>
-          <w:bCs/>
-          <w:szCs w:val="26"/>
-        </w:rPr>
-        <w:t>danh</w:t>
-      </w:r>
-      <w:proofErr w:type="spellEnd"/>
-      <w:r>
-        <w:rPr>
-          <w:bCs/>
-          <w:szCs w:val="26"/>
-        </w:rPr>
-        <w:t xml:space="preserve">: </w:t>
+      <w:r>
+        <w:rPr>
+          <w:bCs/>
+          <w:szCs w:val="26"/>
+        </w:rPr>
+        <w:t xml:space="preserve">Bút danh: </w:t>
       </w:r>
       <w:r>
         <w:rPr>
@@ -1489,69 +794,12 @@
           <w:lang w:val="vi-VN"/>
         </w:rPr>
       </w:pPr>
-      <w:proofErr w:type="spellStart"/>
-      <w:r>
-        <w:rPr>
-          <w:bCs/>
-          <w:szCs w:val="26"/>
-        </w:rPr>
-        <w:t>Ngày</w:t>
-      </w:r>
-      <w:proofErr w:type="spellEnd"/>
-      <w:r>
-        <w:rPr>
-          <w:bCs/>
-          <w:szCs w:val="26"/>
-        </w:rPr>
-        <w:t xml:space="preserve"> </w:t>
-      </w:r>
-      <w:proofErr w:type="spellStart"/>
-      <w:r>
-        <w:rPr>
-          <w:bCs/>
-          <w:szCs w:val="26"/>
-        </w:rPr>
-        <w:t>tháng</w:t>
-      </w:r>
-      <w:proofErr w:type="spellEnd"/>
-      <w:r>
-        <w:rPr>
-          <w:bCs/>
-          <w:szCs w:val="26"/>
-        </w:rPr>
-        <w:t xml:space="preserve"> </w:t>
-      </w:r>
-      <w:proofErr w:type="spellStart"/>
-      <w:r>
-        <w:rPr>
-          <w:bCs/>
-          <w:szCs w:val="26"/>
-        </w:rPr>
-        <w:t>năm</w:t>
-      </w:r>
-      <w:proofErr w:type="spellEnd"/>
-      <w:r>
-        <w:rPr>
-          <w:bCs/>
-          <w:szCs w:val="26"/>
-        </w:rPr>
-        <w:t xml:space="preserve"> </w:t>
-      </w:r>
-      <w:proofErr w:type="spellStart"/>
-      <w:r>
-        <w:rPr>
-          <w:bCs/>
-          <w:szCs w:val="26"/>
-        </w:rPr>
-        <w:t>sinh</w:t>
-      </w:r>
-      <w:proofErr w:type="spellEnd"/>
-      <w:r>
-        <w:rPr>
-          <w:bCs/>
-          <w:szCs w:val="26"/>
-        </w:rPr>
-        <w:t xml:space="preserve">: </w:t>
+      <w:r>
+        <w:rPr>
+          <w:bCs/>
+          <w:szCs w:val="26"/>
+        </w:rPr>
+        <w:t xml:space="preserve">Ngày tháng năm sinh: </w:t>
       </w:r>
       <w:r>
         <w:rPr>
@@ -1572,53 +820,12 @@
           <w:szCs w:val="26"/>
         </w:rPr>
       </w:pPr>
-      <w:proofErr w:type="spellStart"/>
-      <w:r>
-        <w:rPr>
-          <w:bCs/>
-          <w:szCs w:val="26"/>
-        </w:rPr>
-        <w:t>Số</w:t>
-      </w:r>
-      <w:proofErr w:type="spellEnd"/>
-      <w:r>
-        <w:rPr>
-          <w:bCs/>
-          <w:szCs w:val="26"/>
-        </w:rPr>
-        <w:t xml:space="preserve"> CMND/</w:t>
-      </w:r>
-      <w:proofErr w:type="spellStart"/>
-      <w:r>
-        <w:rPr>
-          <w:bCs/>
-          <w:szCs w:val="26"/>
-        </w:rPr>
-        <w:t>Căn</w:t>
-      </w:r>
-      <w:proofErr w:type="spellEnd"/>
-      <w:r>
-        <w:rPr>
-          <w:bCs/>
-          <w:szCs w:val="26"/>
-        </w:rPr>
-        <w:t xml:space="preserve"> </w:t>
-      </w:r>
-      <w:proofErr w:type="spellStart"/>
-      <w:r>
-        <w:rPr>
-          <w:bCs/>
-          <w:szCs w:val="26"/>
-        </w:rPr>
-        <w:t>cước</w:t>
-      </w:r>
-      <w:proofErr w:type="spellEnd"/>
-      <w:r>
-        <w:rPr>
-          <w:bCs/>
-          <w:szCs w:val="26"/>
-        </w:rPr>
-        <w:t>/Passport:</w:t>
+      <w:r>
+        <w:rPr>
+          <w:bCs/>
+          <w:szCs w:val="26"/>
+        </w:rPr>
+        <w:t>Số CMND/Căn cước/Passport:</w:t>
       </w:r>
       <w:r>
         <w:rPr>
@@ -1641,37 +848,12 @@
           <w:szCs w:val="26"/>
         </w:rPr>
       </w:pPr>
-      <w:proofErr w:type="spellStart"/>
-      <w:r>
-        <w:rPr>
-          <w:bCs/>
-          <w:szCs w:val="26"/>
-        </w:rPr>
-        <w:t>Cấp</w:t>
-      </w:r>
-      <w:proofErr w:type="spellEnd"/>
-      <w:r>
-        <w:rPr>
-          <w:bCs/>
-          <w:szCs w:val="26"/>
-        </w:rPr>
-        <w:t xml:space="preserve"> </w:t>
-      </w:r>
-      <w:proofErr w:type="spellStart"/>
-      <w:r>
-        <w:rPr>
-          <w:bCs/>
-          <w:szCs w:val="26"/>
-        </w:rPr>
-        <w:t>ngày</w:t>
-      </w:r>
-      <w:proofErr w:type="spellEnd"/>
-      <w:r>
-        <w:rPr>
-          <w:bCs/>
-          <w:szCs w:val="26"/>
-        </w:rPr>
-        <w:t xml:space="preserve">: </w:t>
+      <w:r>
+        <w:rPr>
+          <w:bCs/>
+          <w:szCs w:val="26"/>
+        </w:rPr>
+        <w:t xml:space="preserve">Cấp ngày: </w:t>
       </w:r>
       <w:r>
         <w:rPr>
@@ -1686,77 +868,18 @@
         </w:rPr>
         <w:t xml:space="preserve">                   </w:t>
       </w:r>
-      <w:proofErr w:type="spellStart"/>
-      <w:r>
-        <w:rPr>
-          <w:bCs/>
-          <w:szCs w:val="26"/>
-        </w:rPr>
-        <w:t>tại</w:t>
-      </w:r>
-      <w:proofErr w:type="spellEnd"/>
-      <w:r>
-        <w:rPr>
-          <w:bCs/>
-          <w:szCs w:val="26"/>
-        </w:rPr>
-        <w:t xml:space="preserve"> </w:t>
-      </w:r>
-      <w:proofErr w:type="spellStart"/>
-      <w:r>
-        <w:rPr>
-          <w:szCs w:val="26"/>
-        </w:rPr>
-        <w:t>Cục</w:t>
-      </w:r>
-      <w:proofErr w:type="spellEnd"/>
-      <w:r>
-        <w:rPr>
-          <w:szCs w:val="26"/>
-        </w:rPr>
-        <w:t xml:space="preserve"> </w:t>
-      </w:r>
-      <w:proofErr w:type="spellStart"/>
-      <w:r>
-        <w:rPr>
-          <w:szCs w:val="26"/>
-        </w:rPr>
-        <w:t>cảnh</w:t>
-      </w:r>
-      <w:proofErr w:type="spellEnd"/>
-      <w:r>
-        <w:rPr>
-          <w:szCs w:val="26"/>
-        </w:rPr>
-        <w:t xml:space="preserve"> </w:t>
-      </w:r>
-      <w:proofErr w:type="spellStart"/>
-      <w:r>
-        <w:rPr>
-          <w:szCs w:val="26"/>
-        </w:rPr>
-        <w:t>sát</w:t>
-      </w:r>
-      <w:proofErr w:type="spellEnd"/>
-      <w:r>
-        <w:rPr>
-          <w:szCs w:val="26"/>
-        </w:rPr>
-        <w:t xml:space="preserve"> </w:t>
-      </w:r>
-      <w:proofErr w:type="spellStart"/>
-      <w:r>
-        <w:rPr>
-          <w:szCs w:val="26"/>
-        </w:rPr>
-        <w:t>Quản</w:t>
-      </w:r>
-      <w:proofErr w:type="spellEnd"/>
-      <w:r>
-        <w:rPr>
-          <w:szCs w:val="26"/>
-        </w:rPr>
-        <w:t xml:space="preserve"> lý hành chính về Trật tự xã hội </w:t>
+      <w:r>
+        <w:rPr>
+          <w:bCs/>
+          <w:szCs w:val="26"/>
+        </w:rPr>
+        <w:t xml:space="preserve">tại </w:t>
+      </w:r>
+      <w:r>
+        <w:rPr>
+          <w:szCs w:val="26"/>
+        </w:rPr>
+        <w:t xml:space="preserve">Cục cảnh sát Quản lý hành chính về Trật tự xã hội </w:t>
       </w:r>
     </w:p>
     <w:p>
@@ -1770,85 +893,12 @@
           <w:szCs w:val="26"/>
         </w:rPr>
       </w:pPr>
-      <w:proofErr w:type="spellStart"/>
-      <w:r>
-        <w:rPr>
-          <w:bCs/>
-          <w:szCs w:val="26"/>
-        </w:rPr>
-        <w:t>Mã</w:t>
-      </w:r>
-      <w:proofErr w:type="spellEnd"/>
-      <w:r>
-        <w:rPr>
-          <w:bCs/>
-          <w:szCs w:val="26"/>
-        </w:rPr>
-        <w:t xml:space="preserve"> </w:t>
-      </w:r>
-      <w:proofErr w:type="spellStart"/>
-      <w:r>
-        <w:rPr>
-          <w:bCs/>
-          <w:szCs w:val="26"/>
-        </w:rPr>
-        <w:t>số</w:t>
-      </w:r>
-      <w:proofErr w:type="spellEnd"/>
-      <w:r>
-        <w:rPr>
-          <w:bCs/>
-          <w:szCs w:val="26"/>
-        </w:rPr>
-        <w:t xml:space="preserve"> </w:t>
-      </w:r>
-      <w:proofErr w:type="spellStart"/>
-      <w:r>
-        <w:rPr>
-          <w:bCs/>
-          <w:szCs w:val="26"/>
-        </w:rPr>
-        <w:t>thuế</w:t>
-      </w:r>
-      <w:proofErr w:type="spellEnd"/>
-      <w:r>
-        <w:rPr>
-          <w:bCs/>
-          <w:szCs w:val="26"/>
-        </w:rPr>
-        <w:t xml:space="preserve"> </w:t>
-      </w:r>
-      <w:proofErr w:type="spellStart"/>
-      <w:r>
-        <w:rPr>
-          <w:bCs/>
-          <w:szCs w:val="26"/>
-        </w:rPr>
-        <w:t>cá</w:t>
-      </w:r>
-      <w:proofErr w:type="spellEnd"/>
-      <w:r>
-        <w:rPr>
-          <w:bCs/>
-          <w:szCs w:val="26"/>
-        </w:rPr>
-        <w:t xml:space="preserve"> </w:t>
-      </w:r>
-      <w:proofErr w:type="spellStart"/>
-      <w:r>
-        <w:rPr>
-          <w:bCs/>
-          <w:szCs w:val="26"/>
-        </w:rPr>
-        <w:t>nhân</w:t>
-      </w:r>
-      <w:proofErr w:type="spellEnd"/>
-      <w:r>
-        <w:rPr>
-          <w:bCs/>
-          <w:szCs w:val="26"/>
-        </w:rPr>
-        <w:t xml:space="preserve">: </w:t>
+      <w:r>
+        <w:rPr>
+          <w:bCs/>
+          <w:szCs w:val="26"/>
+        </w:rPr>
+        <w:t xml:space="preserve">Mã số thuế cá nhân: </w:t>
       </w:r>
       <w:r>
         <w:rPr>
@@ -2114,41 +1164,13 @@
           <w:szCs w:val="26"/>
         </w:rPr>
       </w:pPr>
-      <w:proofErr w:type="spellStart"/>
       <w:r>
         <w:rPr>
           <w:bCs/>
           <w:color w:val="auto"/>
           <w:szCs w:val="26"/>
         </w:rPr>
-        <w:t>Điện</w:t>
-      </w:r>
-      <w:proofErr w:type="spellEnd"/>
-      <w:r>
-        <w:rPr>
-          <w:bCs/>
-          <w:color w:val="auto"/>
-          <w:szCs w:val="26"/>
-        </w:rPr>
-        <w:t xml:space="preserve"> </w:t>
-      </w:r>
-      <w:proofErr w:type="spellStart"/>
-      <w:r>
-        <w:rPr>
-          <w:bCs/>
-          <w:color w:val="auto"/>
-          <w:szCs w:val="26"/>
-        </w:rPr>
-        <w:t>thoại</w:t>
-      </w:r>
-      <w:proofErr w:type="spellEnd"/>
-      <w:r>
-        <w:rPr>
-          <w:bCs/>
-          <w:color w:val="auto"/>
-          <w:szCs w:val="26"/>
-        </w:rPr>
-        <w:t xml:space="preserve">: 024.37624718     Email: </w:t>
+        <w:t xml:space="preserve">Điện thoại: 024.37624718     Email: </w:t>
       </w:r>
       <w:hyperlink r:id="rId7" w:history="1">
         <w:r>
@@ -2482,7 +1504,7 @@
           <w:szCs w:val="26"/>
         </w:rPr>
         <w:drawing>
-          <wp:anchor distT="0" distB="0" distL="114300" distR="114300" simplePos="0" relativeHeight="2" behindDoc="0" locked="0" layoutInCell="1" allowOverlap="0">
+          <wp:anchor distT="0" distB="0" distL="114300" distR="114300" simplePos="0" relativeHeight="2" behindDoc="0" locked="0" layoutInCell="1" allowOverlap="0" wp14:anchorId="17B692B4" wp14:editId="5226B18C">
             <wp:simplePos x="0" y="0"/>
             <wp:positionH relativeFrom="page">
               <wp:posOffset>7263872</wp:posOffset>
@@ -3729,7 +2751,7 @@
           <w:noProof/>
         </w:rPr>
         <w:drawing>
-          <wp:inline distT="0" distB="0" distL="0" distR="0">
+          <wp:inline distT="0" distB="0" distL="0" distR="0" wp14:anchorId="31761D81" wp14:editId="1B56A8F2">
             <wp:extent cx="5916295" cy="264795"/>
             <wp:effectExtent l="0" t="0" r="0" b="0"/>
             <wp:docPr id="1029" name="Picture 4"/>
@@ -4003,7 +3025,7 @@
           <w:szCs w:val="26"/>
         </w:rPr>
         <w:drawing>
-          <wp:anchor distT="0" distB="0" distL="114300" distR="114300" simplePos="0" relativeHeight="3" behindDoc="0" locked="0" layoutInCell="1" allowOverlap="0">
+          <wp:anchor distT="0" distB="0" distL="114300" distR="114300" simplePos="0" relativeHeight="3" behindDoc="0" locked="0" layoutInCell="1" allowOverlap="0" wp14:anchorId="669BFF8A" wp14:editId="09A730BF">
             <wp:simplePos x="0" y="0"/>
             <wp:positionH relativeFrom="page">
               <wp:posOffset>7117559</wp:posOffset>
@@ -4246,59 +3268,13 @@
           <w:lang w:val="vi-VN"/>
         </w:rPr>
       </w:pPr>
-      <w:proofErr w:type="spellStart"/>
       <w:r>
         <w:rPr>
           <w:rFonts w:ascii="Times New Roman" w:hAnsi="Times New Roman"/>
           <w:i/>
           <w:szCs w:val="26"/>
         </w:rPr>
-        <w:t>Chủ</w:t>
-      </w:r>
-      <w:proofErr w:type="spellEnd"/>
-      <w:r>
-        <w:rPr>
-          <w:rFonts w:ascii="Times New Roman" w:hAnsi="Times New Roman"/>
-          <w:i/>
-          <w:szCs w:val="26"/>
-        </w:rPr>
-        <w:t xml:space="preserve"> </w:t>
-      </w:r>
-      <w:proofErr w:type="spellStart"/>
-      <w:r>
-        <w:rPr>
-          <w:rFonts w:ascii="Times New Roman" w:hAnsi="Times New Roman"/>
-          <w:i/>
-          <w:szCs w:val="26"/>
-        </w:rPr>
-        <w:t>tài</w:t>
-      </w:r>
-      <w:proofErr w:type="spellEnd"/>
-      <w:r>
-        <w:rPr>
-          <w:rFonts w:ascii="Times New Roman" w:hAnsi="Times New Roman"/>
-          <w:i/>
-          <w:szCs w:val="26"/>
-        </w:rPr>
-        <w:t xml:space="preserve"> </w:t>
-      </w:r>
-      <w:proofErr w:type="spellStart"/>
-      <w:r>
-        <w:rPr>
-          <w:rFonts w:ascii="Times New Roman" w:hAnsi="Times New Roman"/>
-          <w:i/>
-          <w:szCs w:val="26"/>
-        </w:rPr>
-        <w:t>khoản</w:t>
-      </w:r>
-      <w:proofErr w:type="spellEnd"/>
-      <w:r>
-        <w:rPr>
-          <w:rFonts w:ascii="Times New Roman" w:hAnsi="Times New Roman"/>
-          <w:i/>
-          <w:szCs w:val="26"/>
-        </w:rPr>
-        <w:t xml:space="preserve">: </w:t>
+        <w:t xml:space="preserve">Chủ tài khoản: </w:t>
       </w:r>
       <w:r>
         <w:rPr>
@@ -4787,7 +3763,7 @@
           <w:szCs w:val="26"/>
         </w:rPr>
         <w:drawing>
-          <wp:anchor distT="0" distB="0" distL="114300" distR="114300" simplePos="0" relativeHeight="4" behindDoc="0" locked="0" layoutInCell="1" allowOverlap="0">
+          <wp:anchor distT="0" distB="0" distL="114300" distR="114300" simplePos="0" relativeHeight="4" behindDoc="0" locked="0" layoutInCell="1" allowOverlap="0" wp14:anchorId="6E05BA2B" wp14:editId="6CC3F8F5">
             <wp:simplePos x="0" y="0"/>
             <wp:positionH relativeFrom="page">
               <wp:posOffset>7388849</wp:posOffset>
@@ -5410,7 +4386,7 @@
           <w:szCs w:val="26"/>
         </w:rPr>
         <w:drawing>
-          <wp:anchor distT="0" distB="0" distL="114300" distR="114300" simplePos="0" relativeHeight="251658240" behindDoc="1" locked="0" layoutInCell="1" allowOverlap="1" wp14:anchorId="0F2806DB" wp14:editId="0D9BC7F1">
+          <wp:anchor distT="0" distB="0" distL="114300" distR="114300" simplePos="0" relativeHeight="251658240" behindDoc="1" locked="0" layoutInCell="1" allowOverlap="1" wp14:anchorId="3532BA3A" wp14:editId="761F1A35">
             <wp:simplePos x="0" y="0"/>
             <wp:positionH relativeFrom="column">
               <wp:posOffset>-447040</wp:posOffset>
@@ -5508,107 +4484,7 @@
           <w:i/>
           <w:szCs w:val="26"/>
         </w:rPr>
-        <w:t xml:space="preserve">       (</w:t>
-      </w:r>
-      <w:proofErr w:type="spellStart"/>
-      <w:r>
-        <w:rPr>
-          <w:rFonts w:ascii="Times New Roman" w:hAnsi="Times New Roman"/>
-          <w:bCs/>
-          <w:i/>
-          <w:szCs w:val="26"/>
-        </w:rPr>
-        <w:t>Ký</w:t>
-      </w:r>
-      <w:proofErr w:type="spellEnd"/>
-      <w:r>
-        <w:rPr>
-          <w:rFonts w:ascii="Times New Roman" w:hAnsi="Times New Roman"/>
-          <w:bCs/>
-          <w:i/>
-          <w:szCs w:val="26"/>
-        </w:rPr>
-        <w:t xml:space="preserve">, </w:t>
-      </w:r>
-      <w:proofErr w:type="spellStart"/>
-      <w:r>
-        <w:rPr>
-          <w:rFonts w:ascii="Times New Roman" w:hAnsi="Times New Roman"/>
-          <w:bCs/>
-          <w:i/>
-          <w:szCs w:val="26"/>
-        </w:rPr>
-        <w:t>ghi</w:t>
-      </w:r>
-      <w:proofErr w:type="spellEnd"/>
-      <w:r>
-        <w:rPr>
-          <w:rFonts w:ascii="Times New Roman" w:hAnsi="Times New Roman"/>
-          <w:bCs/>
-          <w:i/>
-          <w:szCs w:val="26"/>
-        </w:rPr>
-        <w:t xml:space="preserve"> </w:t>
-      </w:r>
-      <w:proofErr w:type="spellStart"/>
-      <w:r>
-        <w:rPr>
-          <w:rFonts w:ascii="Times New Roman" w:hAnsi="Times New Roman"/>
-          <w:bCs/>
-          <w:i/>
-          <w:szCs w:val="26"/>
-        </w:rPr>
-        <w:t>rõ</w:t>
-      </w:r>
-      <w:proofErr w:type="spellEnd"/>
-      <w:r>
-        <w:rPr>
-          <w:rFonts w:ascii="Times New Roman" w:hAnsi="Times New Roman"/>
-          <w:bCs/>
-          <w:i/>
-          <w:szCs w:val="26"/>
-        </w:rPr>
-        <w:t xml:space="preserve"> </w:t>
-      </w:r>
-      <w:proofErr w:type="spellStart"/>
-      <w:r>
-        <w:rPr>
-          <w:rFonts w:ascii="Times New Roman" w:hAnsi="Times New Roman"/>
-          <w:bCs/>
-          <w:i/>
-          <w:szCs w:val="26"/>
-        </w:rPr>
-        <w:t>họ</w:t>
-      </w:r>
-      <w:proofErr w:type="spellEnd"/>
-      <w:r>
-        <w:rPr>
-          <w:rFonts w:ascii="Times New Roman" w:hAnsi="Times New Roman"/>
-          <w:bCs/>
-          <w:i/>
-          <w:szCs w:val="26"/>
-        </w:rPr>
-        <w:t xml:space="preserve"> tên, điểm </w:t>
-      </w:r>
-      <w:proofErr w:type="gramStart"/>
-      <w:r>
-        <w:rPr>
-          <w:rFonts w:ascii="Times New Roman" w:hAnsi="Times New Roman"/>
-          <w:bCs/>
-          <w:i/>
-          <w:szCs w:val="26"/>
-        </w:rPr>
-        <w:t xml:space="preserve">chỉ)   </w:t>
-      </w:r>
-      <w:proofErr w:type="gramEnd"/>
-      <w:r>
-        <w:rPr>
-          <w:rFonts w:ascii="Times New Roman" w:hAnsi="Times New Roman"/>
-          <w:bCs/>
-          <w:i/>
-          <w:szCs w:val="26"/>
-        </w:rPr>
-        <w:t xml:space="preserve">                      </w:t>
+        <w:t xml:space="preserve">       (Ký, ghi rõ họ tên, điểm chỉ)                         </w:t>
       </w:r>
       <w:r>
         <w:rPr>
@@ -5669,7 +4545,7 @@
           <w:szCs w:val="26"/>
         </w:rPr>
         <w:drawing>
-          <wp:anchor distT="0" distB="0" distL="0" distR="0" simplePos="0" relativeHeight="7" behindDoc="1" locked="0" layoutInCell="1" allowOverlap="1" wp14:anchorId="309A8898" wp14:editId="33770E9B">
+          <wp:anchor distT="0" distB="0" distL="0" distR="0" simplePos="0" relativeHeight="7" behindDoc="1" locked="0" layoutInCell="1" allowOverlap="1" wp14:anchorId="223D6CF9" wp14:editId="298A60E7">
             <wp:simplePos x="0" y="0"/>
             <wp:positionH relativeFrom="column">
               <wp:posOffset>3153410</wp:posOffset>
@@ -5971,16 +4847,14 @@
           <w:szCs w:val="26"/>
         </w:rPr>
       </w:pPr>
-      <w:proofErr w:type="spellStart"/>
       <w:r>
         <w:rPr>
           <w:rFonts w:eastAsia="Batang"/>
           <w:b/>
           <w:szCs w:val="26"/>
         </w:rPr>
-        <w:t>Của</w:t>
-      </w:r>
-      <w:proofErr w:type="spellEnd"/>
+        <w:t>Của Hợp đồng ủy quyền quản lý quyền tác giả số</w:t>
+      </w:r>
       <w:r>
         <w:rPr>
           <w:rFonts w:eastAsia="Batang"/>
@@ -5989,34 +4863,30 @@
         </w:rPr>
         <w:t xml:space="preserve"> </w:t>
       </w:r>
-      <w:proofErr w:type="spellStart"/>
       <w:r>
         <w:rPr>
           <w:rFonts w:eastAsia="Batang"/>
           <w:b/>
           <w:szCs w:val="26"/>
         </w:rPr>
-        <w:t>Hợp</w:t>
-      </w:r>
-      <w:proofErr w:type="spellEnd"/>
+        <w:t>850 ký ngày 30</w:t>
+      </w:r>
       <w:r>
         <w:rPr>
           <w:rFonts w:eastAsia="Batang"/>
           <w:b/>
           <w:szCs w:val="26"/>
         </w:rPr>
-        <w:t xml:space="preserve"> </w:t>
-      </w:r>
-      <w:proofErr w:type="spellStart"/>
+        <w:tab/>
+      </w:r>
       <w:r>
         <w:rPr>
           <w:rFonts w:eastAsia="Batang"/>
           <w:b/>
           <w:szCs w:val="26"/>
         </w:rPr>
-        <w:t>đồng</w:t>
-      </w:r>
-      <w:proofErr w:type="spellEnd"/>
+        <w:t>/09/2024</w:t>
+      </w:r>
       <w:r>
         <w:rPr>
           <w:rFonts w:eastAsia="Batang"/>
@@ -6025,396 +4895,82 @@
         </w:rPr>
         <w:t xml:space="preserve"> </w:t>
       </w:r>
-      <w:proofErr w:type="spellStart"/>
-      <w:r>
+    </w:p>
+    <w:p>
+      <w:pPr>
+        <w:spacing w:before="120" w:after="120"/>
+        <w:jc w:val="center"/>
         <w:rPr>
           <w:rFonts w:eastAsia="Batang"/>
           <w:b/>
           <w:szCs w:val="26"/>
         </w:rPr>
-        <w:t>ủy</w:t>
-      </w:r>
-      <w:proofErr w:type="spellEnd"/>
+      </w:pPr>
       <w:r>
         <w:rPr>
           <w:rFonts w:eastAsia="Batang"/>
           <w:b/>
           <w:szCs w:val="26"/>
         </w:rPr>
-        <w:t xml:space="preserve"> </w:t>
-      </w:r>
-      <w:proofErr w:type="spellStart"/>
+        <w:t xml:space="preserve">giữa Tác giả </w:t>
+      </w:r>
       <w:r>
         <w:rPr>
           <w:rFonts w:eastAsia="Batang"/>
           <w:b/>
           <w:szCs w:val="26"/>
         </w:rPr>
-        <w:t>quyền</w:t>
-      </w:r>
-      <w:proofErr w:type="spellEnd"/>
+        <w:t>user2</w:t>
+      </w:r>
+      <w:r>
+        <w:rPr>
+          <w:b/>
+          <w:bCs/>
+          <w:szCs w:val="26"/>
+        </w:rPr>
+        <w:t xml:space="preserve"> (</w:t>
+      </w:r>
+      <w:r>
+        <w:rPr>
+          <w:b/>
+          <w:bCs/>
+          <w:szCs w:val="26"/>
+        </w:rPr>
+        <w:t>alias</w:t>
+      </w:r>
+      <w:r>
+        <w:rPr>
+          <w:b/>
+          <w:bCs/>
+          <w:szCs w:val="26"/>
+        </w:rPr>
+        <w:t>)</w:t>
+      </w:r>
       <w:r>
         <w:rPr>
           <w:rFonts w:eastAsia="Batang"/>
           <w:b/>
           <w:szCs w:val="26"/>
         </w:rPr>
-        <w:t xml:space="preserve"> </w:t>
-      </w:r>
-      <w:proofErr w:type="spellStart"/>
-      <w:r>
+        <w:t xml:space="preserve"> (Bên A) </w:t>
+      </w:r>
+    </w:p>
+    <w:p>
+      <w:pPr>
+        <w:spacing w:before="120" w:after="120"/>
+        <w:jc w:val="center"/>
         <w:rPr>
           <w:rFonts w:eastAsia="Batang"/>
           <w:b/>
           <w:szCs w:val="26"/>
         </w:rPr>
-        <w:t>quản</w:t>
-      </w:r>
-      <w:proofErr w:type="spellEnd"/>
+      </w:pPr>
       <w:r>
         <w:rPr>
           <w:rFonts w:eastAsia="Batang"/>
           <w:b/>
           <w:szCs w:val="26"/>
         </w:rPr>
-        <w:t xml:space="preserve"> </w:t>
-      </w:r>
-      <w:proofErr w:type="spellStart"/>
-      <w:r>
-        <w:rPr>
-          <w:rFonts w:eastAsia="Batang"/>
-          <w:b/>
-          <w:szCs w:val="26"/>
-        </w:rPr>
-        <w:t>lý</w:t>
-      </w:r>
-      <w:proofErr w:type="spellEnd"/>
-      <w:r>
-        <w:rPr>
-          <w:rFonts w:eastAsia="Batang"/>
-          <w:b/>
-          <w:szCs w:val="26"/>
-        </w:rPr>
-        <w:t xml:space="preserve"> </w:t>
-      </w:r>
-      <w:proofErr w:type="spellStart"/>
-      <w:r>
-        <w:rPr>
-          <w:rFonts w:eastAsia="Batang"/>
-          <w:b/>
-          <w:szCs w:val="26"/>
-        </w:rPr>
-        <w:t>quyền</w:t>
-      </w:r>
-      <w:proofErr w:type="spellEnd"/>
-      <w:r>
-        <w:rPr>
-          <w:rFonts w:eastAsia="Batang"/>
-          <w:b/>
-          <w:szCs w:val="26"/>
-        </w:rPr>
-        <w:t xml:space="preserve"> </w:t>
-      </w:r>
-      <w:proofErr w:type="spellStart"/>
-      <w:r>
-        <w:rPr>
-          <w:rFonts w:eastAsia="Batang"/>
-          <w:b/>
-          <w:szCs w:val="26"/>
-        </w:rPr>
-        <w:t>tác</w:t>
-      </w:r>
-      <w:proofErr w:type="spellEnd"/>
-      <w:r>
-        <w:rPr>
-          <w:rFonts w:eastAsia="Batang"/>
-          <w:b/>
-          <w:szCs w:val="26"/>
-        </w:rPr>
-        <w:t xml:space="preserve"> </w:t>
-      </w:r>
-      <w:proofErr w:type="spellStart"/>
-      <w:r>
-        <w:rPr>
-          <w:rFonts w:eastAsia="Batang"/>
-          <w:b/>
-          <w:szCs w:val="26"/>
-        </w:rPr>
-        <w:t>giả</w:t>
-      </w:r>
-      <w:proofErr w:type="spellEnd"/>
-      <w:r>
-        <w:rPr>
-          <w:rFonts w:eastAsia="Batang"/>
-          <w:b/>
-          <w:szCs w:val="26"/>
-        </w:rPr>
-        <w:t xml:space="preserve"> </w:t>
-      </w:r>
-      <w:proofErr w:type="spellStart"/>
-      <w:r>
-        <w:rPr>
-          <w:rFonts w:eastAsia="Batang"/>
-          <w:b/>
-          <w:szCs w:val="26"/>
-        </w:rPr>
-        <w:t>số</w:t>
-      </w:r>
-      <w:proofErr w:type="spellEnd"/>
-      <w:r>
-        <w:rPr>
-          <w:rFonts w:eastAsia="Batang"/>
-          <w:b/>
-          <w:szCs w:val="26"/>
-        </w:rPr>
-        <w:t xml:space="preserve"> </w:t>
-      </w:r>
-      <w:r>
-        <w:rPr>
-          <w:rFonts w:eastAsia="Batang"/>
-          <w:b/>
-          <w:szCs w:val="26"/>
-        </w:rPr>
-        <w:t xml:space="preserve">850 </w:t>
-      </w:r>
-      <w:proofErr w:type="spellStart"/>
-      <w:r>
-        <w:rPr>
-          <w:rFonts w:eastAsia="Batang"/>
-          <w:b/>
-          <w:szCs w:val="26"/>
-        </w:rPr>
-        <w:t>ký</w:t>
-      </w:r>
-      <w:proofErr w:type="spellEnd"/>
-      <w:r>
-        <w:rPr>
-          <w:rFonts w:eastAsia="Batang"/>
-          <w:b/>
-          <w:szCs w:val="26"/>
-        </w:rPr>
-        <w:t xml:space="preserve"> </w:t>
-      </w:r>
-      <w:proofErr w:type="spellStart"/>
-      <w:r>
-        <w:rPr>
-          <w:rFonts w:eastAsia="Batang"/>
-          <w:b/>
-          <w:szCs w:val="26"/>
-        </w:rPr>
-        <w:t>ngày</w:t>
-      </w:r>
-      <w:proofErr w:type="spellEnd"/>
-      <w:r>
-        <w:rPr>
-          <w:rFonts w:eastAsia="Batang"/>
-          <w:b/>
-          <w:szCs w:val="26"/>
-        </w:rPr>
-        <w:t xml:space="preserve"> 30</w:t>
-      </w:r>
-      <w:r>
-        <w:rPr>
-          <w:rFonts w:eastAsia="Batang"/>
-          <w:b/>
-          <w:szCs w:val="26"/>
-        </w:rPr>
-        <w:tab/>
-      </w:r>
-      <w:r>
-        <w:rPr>
-          <w:rFonts w:eastAsia="Batang"/>
-          <w:b/>
-          <w:szCs w:val="26"/>
-        </w:rPr>
-        <w:t>/09/2024</w:t>
-      </w:r>
-      <w:r>
-        <w:rPr>
-          <w:rFonts w:eastAsia="Batang"/>
-          <w:b/>
-          <w:szCs w:val="26"/>
-        </w:rPr>
-        <w:t xml:space="preserve"> </w:t>
-      </w:r>
-    </w:p>
-    <w:p>
-      <w:pPr>
-        <w:spacing w:before="120" w:after="120"/>
-        <w:jc w:val="center"/>
-        <w:rPr>
-          <w:rFonts w:eastAsia="Batang"/>
-          <w:b/>
-          <w:szCs w:val="26"/>
-        </w:rPr>
-      </w:pPr>
-      <w:proofErr w:type="spellStart"/>
-      <w:r>
-        <w:rPr>
-          <w:rFonts w:eastAsia="Batang"/>
-          <w:b/>
-          <w:szCs w:val="26"/>
-        </w:rPr>
-        <w:t>giữa</w:t>
-      </w:r>
-      <w:proofErr w:type="spellEnd"/>
-      <w:r>
-        <w:rPr>
-          <w:rFonts w:eastAsia="Batang"/>
-          <w:b/>
-          <w:szCs w:val="26"/>
-        </w:rPr>
-        <w:t xml:space="preserve"> </w:t>
-      </w:r>
-      <w:proofErr w:type="spellStart"/>
-      <w:r>
-        <w:rPr>
-          <w:rFonts w:eastAsia="Batang"/>
-          <w:b/>
-          <w:szCs w:val="26"/>
-        </w:rPr>
-        <w:t>Tác</w:t>
-      </w:r>
-      <w:proofErr w:type="spellEnd"/>
-      <w:r>
-        <w:rPr>
-          <w:rFonts w:eastAsia="Batang"/>
-          <w:b/>
-          <w:szCs w:val="26"/>
-        </w:rPr>
-        <w:t xml:space="preserve"> </w:t>
-      </w:r>
-      <w:proofErr w:type="spellStart"/>
-      <w:r>
-        <w:rPr>
-          <w:rFonts w:eastAsia="Batang"/>
-          <w:b/>
-          <w:szCs w:val="26"/>
-        </w:rPr>
-        <w:t>giả</w:t>
-      </w:r>
-      <w:proofErr w:type="spellEnd"/>
-      <w:r>
-        <w:rPr>
-          <w:rFonts w:eastAsia="Batang"/>
-          <w:b/>
-          <w:szCs w:val="26"/>
-        </w:rPr>
-        <w:t xml:space="preserve"> </w:t>
-      </w:r>
-      <w:proofErr w:type="spellStart"/>
-      <w:r>
-        <w:rPr>
-          <w:rFonts w:eastAsia="Batang"/>
-          <w:b/>
-          <w:szCs w:val="26"/>
-        </w:rPr>
-        <w:t>Nguyễn</w:t>
-      </w:r>
-      <w:proofErr w:type="spellEnd"/>
-      <w:r>
-        <w:rPr>
-          <w:rFonts w:eastAsia="Batang"/>
-          <w:b/>
-          <w:szCs w:val="26"/>
-        </w:rPr>
-        <w:t xml:space="preserve"> </w:t>
-      </w:r>
-      <w:proofErr w:type="spellStart"/>
-      <w:r>
-        <w:rPr>
-          <w:rFonts w:eastAsia="Batang"/>
-          <w:b/>
-          <w:szCs w:val="26"/>
-        </w:rPr>
-        <w:t>Việt</w:t>
-      </w:r>
-      <w:proofErr w:type="spellEnd"/>
-      <w:r>
-        <w:rPr>
-          <w:rFonts w:eastAsia="Batang"/>
-          <w:b/>
-          <w:szCs w:val="26"/>
-        </w:rPr>
-        <w:t xml:space="preserve"> </w:t>
-      </w:r>
-      <w:proofErr w:type="spellStart"/>
-      <w:r>
-        <w:rPr>
-          <w:rFonts w:eastAsia="Batang"/>
-          <w:b/>
-          <w:szCs w:val="26"/>
-        </w:rPr>
-        <w:t>Hoàng</w:t>
-      </w:r>
-      <w:proofErr w:type="spellEnd"/>
-      <w:r>
-        <w:rPr>
-          <w:b/>
-          <w:bCs/>
-          <w:szCs w:val="26"/>
-        </w:rPr>
-        <w:t xml:space="preserve"> (</w:t>
-      </w:r>
-      <w:r>
-        <w:rPr>
-          <w:b/>
-          <w:bCs/>
-          <w:szCs w:val="26"/>
-        </w:rPr>
-        <w:t>MONO</w:t>
-      </w:r>
-      <w:r>
-        <w:rPr>
-          <w:b/>
-          <w:bCs/>
-          <w:szCs w:val="26"/>
-        </w:rPr>
-        <w:t>)</w:t>
-      </w:r>
-      <w:r>
-        <w:rPr>
-          <w:rFonts w:eastAsia="Batang"/>
-          <w:b/>
-          <w:szCs w:val="26"/>
-        </w:rPr>
-        <w:t xml:space="preserve"> (</w:t>
-      </w:r>
-      <w:proofErr w:type="spellStart"/>
-      <w:r>
-        <w:rPr>
-          <w:rFonts w:eastAsia="Batang"/>
-          <w:b/>
-          <w:szCs w:val="26"/>
-        </w:rPr>
-        <w:t>Bên</w:t>
-      </w:r>
-      <w:proofErr w:type="spellEnd"/>
-      <w:r>
-        <w:rPr>
-          <w:rFonts w:eastAsia="Batang"/>
-          <w:b/>
-          <w:szCs w:val="26"/>
-        </w:rPr>
-        <w:t xml:space="preserve"> A) </w:t>
-      </w:r>
-    </w:p>
-    <w:p>
-      <w:pPr>
-        <w:spacing w:before="120" w:after="120"/>
-        <w:jc w:val="center"/>
-        <w:rPr>
-          <w:rFonts w:eastAsia="Batang"/>
-          <w:b/>
-          <w:szCs w:val="26"/>
-        </w:rPr>
-      </w:pPr>
-      <w:r>
-        <w:rPr>
-          <w:rFonts w:eastAsia="Batang"/>
-          <w:b/>
-          <w:szCs w:val="26"/>
-        </w:rPr>
         <w:t>và Trung tâm Bảo vệ quyền tác giả âm nhạc Việt Nam (Bên B)</w:t>
       </w:r>
     </w:p>
@@ -6437,88 +4993,22 @@
           <w:szCs w:val="26"/>
         </w:rPr>
       </w:pPr>
-      <w:proofErr w:type="spellStart"/>
       <w:r>
         <w:rPr>
           <w:rFonts w:eastAsia="Batang"/>
           <w:iCs/>
           <w:szCs w:val="26"/>
         </w:rPr>
-        <w:t>Phụ</w:t>
-      </w:r>
-      <w:proofErr w:type="spellEnd"/>
+        <w:t xml:space="preserve">Phụ lục được ký </w:t>
+      </w:r>
       <w:r>
         <w:rPr>
           <w:rFonts w:eastAsia="Batang"/>
           <w:iCs/>
           <w:szCs w:val="26"/>
         </w:rPr>
-        <w:t xml:space="preserve"> </w:t>
-      </w:r>
-      <w:proofErr w:type="spellStart"/>
-      <w:r>
-        <w:rPr>
-          <w:rFonts w:eastAsia="Batang"/>
-          <w:iCs/>
-          <w:szCs w:val="26"/>
-        </w:rPr>
-        <w:t>lục</w:t>
-      </w:r>
-      <w:proofErr w:type="spellEnd"/>
-      <w:r>
-        <w:rPr>
-          <w:rFonts w:eastAsia="Batang"/>
-          <w:iCs/>
-          <w:szCs w:val="26"/>
-        </w:rPr>
-        <w:t xml:space="preserve"> </w:t>
-      </w:r>
-      <w:proofErr w:type="spellStart"/>
-      <w:r>
-        <w:rPr>
-          <w:rFonts w:eastAsia="Batang"/>
-          <w:iCs/>
-          <w:szCs w:val="26"/>
-        </w:rPr>
-        <w:t>được</w:t>
-      </w:r>
-      <w:proofErr w:type="spellEnd"/>
-      <w:r>
-        <w:rPr>
-          <w:rFonts w:eastAsia="Batang"/>
-          <w:iCs/>
-          <w:szCs w:val="26"/>
-        </w:rPr>
-        <w:t xml:space="preserve"> </w:t>
-      </w:r>
-      <w:proofErr w:type="spellStart"/>
-      <w:r>
-        <w:rPr>
-          <w:rFonts w:eastAsia="Batang"/>
-          <w:iCs/>
-          <w:szCs w:val="26"/>
-        </w:rPr>
-        <w:t>ký</w:t>
-      </w:r>
-      <w:proofErr w:type="spellEnd"/>
-      <w:r>
-        <w:rPr>
-          <w:rFonts w:eastAsia="Batang"/>
-          <w:iCs/>
-          <w:szCs w:val="26"/>
-        </w:rPr>
-        <w:t xml:space="preserve"> </w:t>
-      </w:r>
-      <w:r>
-        <w:rPr>
-          <w:rFonts w:eastAsia="Batang"/>
-          <w:iCs/>
-          <w:szCs w:val="26"/>
-        </w:rPr>
         <w:t>date</w:t>
       </w:r>
-      <w:bookmarkStart w:id="20" w:name="_GoBack"/>
-      <w:bookmarkEnd w:id="20"/>
     </w:p>
     <w:p>
       <w:pPr>
@@ -7027,34 +5517,14 @@
                 <w:sz w:val="24"/>
               </w:rPr>
             </w:pPr>
-            <w:proofErr w:type="spellStart"/>
             <w:r>
               <w:rPr>
                 <w:b/>
                 <w:bCs/>
                 <w:sz w:val="24"/>
               </w:rPr>
-              <w:t>Chăm</w:t>
+              <w:t>prod_name</w:t>
             </w:r>
-            <w:proofErr w:type="spellEnd"/>
-            <w:r>
-              <w:rPr>
-                <w:b/>
-                <w:bCs/>
-                <w:sz w:val="24"/>
-              </w:rPr>
-              <w:t xml:space="preserve"> </w:t>
-            </w:r>
-            <w:proofErr w:type="spellStart"/>
-            <w:r>
-              <w:rPr>
-                <w:b/>
-                <w:bCs/>
-                <w:sz w:val="24"/>
-              </w:rPr>
-              <w:t>Hoa</w:t>
-            </w:r>
-            <w:proofErr w:type="spellEnd"/>
           </w:p>
         </w:tc>
         <w:tc>
@@ -7081,7 +5551,7 @@
                 <w:bCs/>
                 <w:szCs w:val="26"/>
               </w:rPr>
-              <w:t>MONO</w:t>
+              <w:t>alias</w:t>
             </w:r>
           </w:p>
         </w:tc>
@@ -7109,7 +5579,7 @@
                 <w:bCs/>
                 <w:szCs w:val="26"/>
               </w:rPr>
-              <w:t>MONO</w:t>
+              <w:t>alias</w:t>
             </w:r>
           </w:p>
         </w:tc>
@@ -7136,31 +5606,7 @@
                 <w:bCs/>
                 <w:szCs w:val="26"/>
               </w:rPr>
-              <w:t>19</w:t>
-            </w:r>
-            <w:r>
-              <w:rPr>
-                <w:b/>
-                <w:bCs/>
-                <w:szCs w:val="26"/>
-              </w:rPr>
-              <w:t>/</w:t>
-            </w:r>
-            <w:r>
-              <w:rPr>
-                <w:b/>
-                <w:bCs/>
-                <w:szCs w:val="26"/>
-              </w:rPr>
-              <w:t>12</w:t>
-            </w:r>
-            <w:r>
-              <w:rPr>
-                <w:b/>
-                <w:bCs/>
-                <w:szCs w:val="26"/>
-              </w:rPr>
-              <w:t>/2024</w:t>
+              <w:t>date</w:t>
             </w:r>
           </w:p>
         </w:tc>
@@ -7874,7 +6320,7 @@
                 <w:szCs w:val="26"/>
               </w:rPr>
               <w:drawing>
-                <wp:anchor distT="0" distB="0" distL="114300" distR="114300" simplePos="0" relativeHeight="251660288" behindDoc="1" locked="0" layoutInCell="1" allowOverlap="1" wp14:anchorId="4C4899D8" wp14:editId="1842E477">
+                <wp:anchor distT="0" distB="0" distL="114300" distR="114300" simplePos="0" relativeHeight="251660288" behindDoc="1" locked="0" layoutInCell="1" allowOverlap="1" wp14:anchorId="3CB44C98" wp14:editId="6BEB326A">
                   <wp:simplePos x="0" y="0"/>
                   <wp:positionH relativeFrom="column">
                     <wp:posOffset>10795</wp:posOffset>
@@ -7967,87 +6413,7 @@
                 <w:color w:val="0070C0"/>
                 <w:sz w:val="22"/>
               </w:rPr>
-              <w:t>(</w:t>
-            </w:r>
-            <w:proofErr w:type="spellStart"/>
-            <w:r>
-              <w:rPr>
-                <w:bCs/>
-                <w:i/>
-                <w:color w:val="0070C0"/>
-                <w:sz w:val="22"/>
-              </w:rPr>
-              <w:t>Ký</w:t>
-            </w:r>
-            <w:proofErr w:type="spellEnd"/>
-            <w:r>
-              <w:rPr>
-                <w:bCs/>
-                <w:i/>
-                <w:color w:val="0070C0"/>
-                <w:sz w:val="22"/>
-              </w:rPr>
-              <w:t xml:space="preserve"> </w:t>
-            </w:r>
-            <w:proofErr w:type="spellStart"/>
-            <w:r>
-              <w:rPr>
-                <w:bCs/>
-                <w:i/>
-                <w:color w:val="0070C0"/>
-                <w:sz w:val="22"/>
-              </w:rPr>
-              <w:t>và</w:t>
-            </w:r>
-            <w:proofErr w:type="spellEnd"/>
-            <w:r>
-              <w:rPr>
-                <w:bCs/>
-                <w:i/>
-                <w:color w:val="0070C0"/>
-                <w:sz w:val="22"/>
-              </w:rPr>
-              <w:t xml:space="preserve"> </w:t>
-            </w:r>
-            <w:proofErr w:type="spellStart"/>
-            <w:r>
-              <w:rPr>
-                <w:bCs/>
-                <w:i/>
-                <w:color w:val="0070C0"/>
-                <w:sz w:val="22"/>
-              </w:rPr>
-              <w:t>ghi</w:t>
-            </w:r>
-            <w:proofErr w:type="spellEnd"/>
-            <w:r>
-              <w:rPr>
-                <w:bCs/>
-                <w:i/>
-                <w:color w:val="0070C0"/>
-                <w:sz w:val="22"/>
-              </w:rPr>
-              <w:t xml:space="preserve"> </w:t>
-            </w:r>
-            <w:proofErr w:type="spellStart"/>
-            <w:r>
-              <w:rPr>
-                <w:bCs/>
-                <w:i/>
-                <w:color w:val="0070C0"/>
-                <w:sz w:val="22"/>
-              </w:rPr>
-              <w:t>rõ</w:t>
-            </w:r>
-            <w:proofErr w:type="spellEnd"/>
-            <w:r>
-              <w:rPr>
-                <w:bCs/>
-                <w:i/>
-                <w:color w:val="0070C0"/>
-                <w:sz w:val="22"/>
-              </w:rPr>
-              <w:t xml:space="preserve"> họ tên, đóng dấu nếu là tổ chức)</w:t>
+              <w:t>(Ký và ghi rõ họ tên, đóng dấu nếu là tổ chức)</w:t>
             </w:r>
           </w:p>
           <w:p>
@@ -8065,7 +6431,6 @@
                 <w:szCs w:val="26"/>
               </w:rPr>
             </w:pPr>
-            <w:proofErr w:type="spellStart"/>
             <w:r>
               <w:rPr>
                 <w:b/>
@@ -8074,7 +6439,6 @@
               </w:rPr>
               <w:t>Lê</w:t>
             </w:r>
-            <w:proofErr w:type="spellEnd"/>
             <w:r>
               <w:rPr>
                 <w:b/>
@@ -8090,18 +6454,8 @@
                 <w:bCs/>
                 <w:szCs w:val="26"/>
               </w:rPr>
-              <w:t xml:space="preserve">Minh </w:t>
+              <w:t>Minh Trí</w:t>
             </w:r>
-            <w:proofErr w:type="spellStart"/>
-            <w:r>
-              <w:rPr>
-                <w:b/>
-                <w:bCs/>
-                <w:szCs w:val="26"/>
-              </w:rPr>
-              <w:t>Trí</w:t>
-            </w:r>
-            <w:proofErr w:type="spellEnd"/>
           </w:p>
           <w:p>
             <w:pPr>
@@ -8199,7 +6553,7 @@
                 <w:sz w:val="22"/>
               </w:rPr>
               <w:drawing>
-                <wp:inline distT="0" distB="0" distL="0" distR="0">
+                <wp:inline distT="0" distB="0" distL="0" distR="0" wp14:anchorId="38FA0C7C" wp14:editId="6BBDD42D">
                   <wp:extent cx="2571750" cy="1447800"/>
                   <wp:effectExtent l="0" t="0" r="0" b="0"/>
                   <wp:docPr id="1035" name="Picture 6"/>
@@ -8278,7 +6632,7 @@
 </file>
 
 <file path=word/endnotes.xml><?xml version="1.0" encoding="utf-8"?>
-<w:endnotes xmlns:wpc="http://schemas.microsoft.com/office/word/2010/wordprocessingCanvas" xmlns:cx="http://schemas.microsoft.com/office/drawing/2014/chartex" xmlns:mc="http://schemas.openxmlformats.org/markup-compatibility/2006" xmlns:o="urn:schemas-microsoft-com:office:office" xmlns:r="http://schemas.openxmlformats.org/officeDocument/2006/relationships" xmlns:m="http://schemas.openxmlformats.org/officeDocument/2006/math" xmlns:v="urn:schemas-microsoft-com:vml" xmlns:wp14="http://schemas.microsoft.com/office/word/2010/wordprocessingDrawing" xmlns:wp="http://schemas.openxmlformats.org/drawingml/2006/wordprocessingDrawing" xmlns:w10="urn:schemas-microsoft-com:office:word" xmlns:w="http://schemas.openxmlformats.org/wordprocessingml/2006/main" xmlns:w14="http://schemas.microsoft.com/office/word/2010/wordml" xmlns:w15="http://schemas.microsoft.com/office/word/2012/wordml" xmlns:w16se="http://schemas.microsoft.com/office/word/2015/wordml/symex" xmlns:wpg="http://schemas.microsoft.com/office/word/2010/wordprocessingGroup" xmlns:wpi="http://schemas.microsoft.com/office/word/2010/wordprocessingInk" xmlns:wne="http://schemas.microsoft.com/office/word/2006/wordml" xmlns:wps="http://schemas.microsoft.com/office/word/2010/wordprocessingShape" mc:Ignorable="w14 w15 w16se wp14">
+<w:endnotes xmlns:wpc="http://schemas.microsoft.com/office/word/2010/wordprocessingCanvas" xmlns:cx="http://schemas.microsoft.com/office/drawing/2014/chartex" xmlns:cx1="http://schemas.microsoft.com/office/drawing/2015/9/8/chartex" xmlns:cx2="http://schemas.microsoft.com/office/drawing/2015/10/21/chartex" xmlns:cx3="http://schemas.microsoft.com/office/drawing/2016/5/9/chartex" xmlns:cx4="http://schemas.microsoft.com/office/drawing/2016/5/10/chartex" xmlns:cx5="http://schemas.microsoft.com/office/drawing/2016/5/11/chartex" xmlns:cx6="http://schemas.microsoft.com/office/drawing/2016/5/12/chartex" xmlns:cx7="http://schemas.microsoft.com/office/drawing/2016/5/13/chartex" xmlns:cx8="http://schemas.microsoft.com/office/drawing/2016/5/14/chartex" xmlns:mc="http://schemas.openxmlformats.org/markup-compatibility/2006" xmlns:aink="http://schemas.microsoft.com/office/drawing/2016/ink" xmlns:am3d="http://schemas.microsoft.com/office/drawing/2017/model3d" xmlns:o="urn:schemas-microsoft-com:office:office" xmlns:r="http://schemas.openxmlformats.org/officeDocument/2006/relationships" xmlns:m="http://schemas.openxmlformats.org/officeDocument/2006/math" xmlns:v="urn:schemas-microsoft-com:vml" xmlns:wp14="http://schemas.microsoft.com/office/word/2010/wordprocessingDrawing" xmlns:wp="http://schemas.openxmlformats.org/drawingml/2006/wordprocessingDrawing" xmlns:w10="urn:schemas-microsoft-com:office:word" xmlns:w="http://schemas.openxmlformats.org/wordprocessingml/2006/main" xmlns:w14="http://schemas.microsoft.com/office/word/2010/wordml" xmlns:w15="http://schemas.microsoft.com/office/word/2012/wordml" xmlns:w16cex="http://schemas.microsoft.com/office/word/2018/wordml/cex" xmlns:w16cid="http://schemas.microsoft.com/office/word/2016/wordml/cid" xmlns:w16="http://schemas.microsoft.com/office/word/2018/wordml" xmlns:w16sdtdh="http://schemas.microsoft.com/office/word/2020/wordml/sdtdatahash" xmlns:w16se="http://schemas.microsoft.com/office/word/2015/wordml/symex" xmlns:wpg="http://schemas.microsoft.com/office/word/2010/wordprocessingGroup" xmlns:wpi="http://schemas.microsoft.com/office/word/2010/wordprocessingInk" xmlns:wne="http://schemas.microsoft.com/office/word/2006/wordml" xmlns:wps="http://schemas.microsoft.com/office/word/2010/wordprocessingShape" mc:Ignorable="w14 w15 w16se w16cid w16 w16cex w16sdtdh wp14">
   <w:endnote w:type="separator" w:id="-1">
     <w:p>
       <w:pPr>
@@ -8303,7 +6657,7 @@
 </file>
 
 <file path=word/footer1.xml><?xml version="1.0" encoding="utf-8"?>
-<w:ftr xmlns:wpc="http://schemas.microsoft.com/office/word/2010/wordprocessingCanvas" xmlns:cx="http://schemas.microsoft.com/office/drawing/2014/chartex" xmlns:mc="http://schemas.openxmlformats.org/markup-compatibility/2006" xmlns:o="urn:schemas-microsoft-com:office:office" xmlns:r="http://schemas.openxmlformats.org/officeDocument/2006/relationships" xmlns:m="http://schemas.openxmlformats.org/officeDocument/2006/math" xmlns:v="urn:schemas-microsoft-com:vml" xmlns:wp14="http://schemas.microsoft.com/office/word/2010/wordprocessingDrawing" xmlns:wp="http://schemas.openxmlformats.org/drawingml/2006/wordprocessingDrawing" xmlns:w10="urn:schemas-microsoft-com:office:word" xmlns:w="http://schemas.openxmlformats.org/wordprocessingml/2006/main" xmlns:w14="http://schemas.microsoft.com/office/word/2010/wordml" xmlns:w15="http://schemas.microsoft.com/office/word/2012/wordml" xmlns:w16se="http://schemas.microsoft.com/office/word/2015/wordml/symex" xmlns:wpg="http://schemas.microsoft.com/office/word/2010/wordprocessingGroup" xmlns:wpi="http://schemas.microsoft.com/office/word/2010/wordprocessingInk" xmlns:wne="http://schemas.microsoft.com/office/word/2006/wordml" xmlns:wps="http://schemas.microsoft.com/office/word/2010/wordprocessingShape" mc:Ignorable="w14 w15 w16se wp14">
+<w:ftr xmlns:wpc="http://schemas.microsoft.com/office/word/2010/wordprocessingCanvas" xmlns:cx="http://schemas.microsoft.com/office/drawing/2014/chartex" xmlns:cx1="http://schemas.microsoft.com/office/drawing/2015/9/8/chartex" xmlns:cx2="http://schemas.microsoft.com/office/drawing/2015/10/21/chartex" xmlns:cx3="http://schemas.microsoft.com/office/drawing/2016/5/9/chartex" xmlns:cx4="http://schemas.microsoft.com/office/drawing/2016/5/10/chartex" xmlns:cx5="http://schemas.microsoft.com/office/drawing/2016/5/11/chartex" xmlns:cx6="http://schemas.microsoft.com/office/drawing/2016/5/12/chartex" xmlns:cx7="http://schemas.microsoft.com/office/drawing/2016/5/13/chartex" xmlns:cx8="http://schemas.microsoft.com/office/drawing/2016/5/14/chartex" xmlns:mc="http://schemas.openxmlformats.org/markup-compatibility/2006" xmlns:aink="http://schemas.microsoft.com/office/drawing/2016/ink" xmlns:am3d="http://schemas.microsoft.com/office/drawing/2017/model3d" xmlns:o="urn:schemas-microsoft-com:office:office" xmlns:r="http://schemas.openxmlformats.org/officeDocument/2006/relationships" xmlns:m="http://schemas.openxmlformats.org/officeDocument/2006/math" xmlns:v="urn:schemas-microsoft-com:vml" xmlns:wp14="http://schemas.microsoft.com/office/word/2010/wordprocessingDrawing" xmlns:wp="http://schemas.openxmlformats.org/drawingml/2006/wordprocessingDrawing" xmlns:w10="urn:schemas-microsoft-com:office:word" xmlns:w="http://schemas.openxmlformats.org/wordprocessingml/2006/main" xmlns:w14="http://schemas.microsoft.com/office/word/2010/wordml" xmlns:w15="http://schemas.microsoft.com/office/word/2012/wordml" xmlns:w16cex="http://schemas.microsoft.com/office/word/2018/wordml/cex" xmlns:w16cid="http://schemas.microsoft.com/office/word/2016/wordml/cid" xmlns:w16="http://schemas.microsoft.com/office/word/2018/wordml" xmlns:w16sdtdh="http://schemas.microsoft.com/office/word/2020/wordml/sdtdatahash" xmlns:w16se="http://schemas.microsoft.com/office/word/2015/wordml/symex" xmlns:wpg="http://schemas.microsoft.com/office/word/2010/wordprocessingGroup" xmlns:wpi="http://schemas.microsoft.com/office/word/2010/wordprocessingInk" xmlns:wne="http://schemas.microsoft.com/office/word/2006/wordml" xmlns:wps="http://schemas.microsoft.com/office/word/2010/wordprocessingShape" mc:Ignorable="w14 w15 w16se w16cid w16 w16cex w16sdtdh wp14">
   <w:p>
     <w:pPr>
       <w:spacing w:after="0" w:line="259" w:lineRule="auto"/>
@@ -8327,7 +6681,7 @@
 </file>
 
 <file path=word/footer2.xml><?xml version="1.0" encoding="utf-8"?>
-<w:ftr xmlns:wpc="http://schemas.microsoft.com/office/word/2010/wordprocessingCanvas" xmlns:cx="http://schemas.microsoft.com/office/drawing/2014/chartex" xmlns:mc="http://schemas.openxmlformats.org/markup-compatibility/2006" xmlns:o="urn:schemas-microsoft-com:office:office" xmlns:r="http://schemas.openxmlformats.org/officeDocument/2006/relationships" xmlns:m="http://schemas.openxmlformats.org/officeDocument/2006/math" xmlns:v="urn:schemas-microsoft-com:vml" xmlns:wp14="http://schemas.microsoft.com/office/word/2010/wordprocessingDrawing" xmlns:wp="http://schemas.openxmlformats.org/drawingml/2006/wordprocessingDrawing" xmlns:w10="urn:schemas-microsoft-com:office:word" xmlns:w="http://schemas.openxmlformats.org/wordprocessingml/2006/main" xmlns:w14="http://schemas.microsoft.com/office/word/2010/wordml" xmlns:w15="http://schemas.microsoft.com/office/word/2012/wordml" xmlns:w16se="http://schemas.microsoft.com/office/word/2015/wordml/symex" xmlns:wpg="http://schemas.microsoft.com/office/word/2010/wordprocessingGroup" xmlns:wpi="http://schemas.microsoft.com/office/word/2010/wordprocessingInk" xmlns:wne="http://schemas.microsoft.com/office/word/2006/wordml" xmlns:wps="http://schemas.microsoft.com/office/word/2010/wordprocessingShape" mc:Ignorable="w14 w15 w16se wp14">
+<w:ftr xmlns:wpc="http://schemas.microsoft.com/office/word/2010/wordprocessingCanvas" xmlns:cx="http://schemas.microsoft.com/office/drawing/2014/chartex" xmlns:cx1="http://schemas.microsoft.com/office/drawing/2015/9/8/chartex" xmlns:cx2="http://schemas.microsoft.com/office/drawing/2015/10/21/chartex" xmlns:cx3="http://schemas.microsoft.com/office/drawing/2016/5/9/chartex" xmlns:cx4="http://schemas.microsoft.com/office/drawing/2016/5/10/chartex" xmlns:cx5="http://schemas.microsoft.com/office/drawing/2016/5/11/chartex" xmlns:cx6="http://schemas.microsoft.com/office/drawing/2016/5/12/chartex" xmlns:cx7="http://schemas.microsoft.com/office/drawing/2016/5/13/chartex" xmlns:cx8="http://schemas.microsoft.com/office/drawing/2016/5/14/chartex" xmlns:mc="http://schemas.openxmlformats.org/markup-compatibility/2006" xmlns:aink="http://schemas.microsoft.com/office/drawing/2016/ink" xmlns:am3d="http://schemas.microsoft.com/office/drawing/2017/model3d" xmlns:o="urn:schemas-microsoft-com:office:office" xmlns:r="http://schemas.openxmlformats.org/officeDocument/2006/relationships" xmlns:m="http://schemas.openxmlformats.org/officeDocument/2006/math" xmlns:v="urn:schemas-microsoft-com:vml" xmlns:wp14="http://schemas.microsoft.com/office/word/2010/wordprocessingDrawing" xmlns:wp="http://schemas.openxmlformats.org/drawingml/2006/wordprocessingDrawing" xmlns:w10="urn:schemas-microsoft-com:office:word" xmlns:w="http://schemas.openxmlformats.org/wordprocessingml/2006/main" xmlns:w14="http://schemas.microsoft.com/office/word/2010/wordml" xmlns:w15="http://schemas.microsoft.com/office/word/2012/wordml" xmlns:w16cex="http://schemas.microsoft.com/office/word/2018/wordml/cex" xmlns:w16cid="http://schemas.microsoft.com/office/word/2016/wordml/cid" xmlns:w16="http://schemas.microsoft.com/office/word/2018/wordml" xmlns:w16sdtdh="http://schemas.microsoft.com/office/word/2020/wordml/sdtdatahash" xmlns:w16se="http://schemas.microsoft.com/office/word/2015/wordml/symex" xmlns:wpg="http://schemas.microsoft.com/office/word/2010/wordprocessingGroup" xmlns:wpi="http://schemas.microsoft.com/office/word/2010/wordprocessingInk" xmlns:wne="http://schemas.microsoft.com/office/word/2006/wordml" xmlns:wps="http://schemas.microsoft.com/office/word/2010/wordprocessingShape" mc:Ignorable="w14 w15 w16se w16cid w16 w16cex w16sdtdh wp14">
   <w:p>
     <w:pPr>
       <w:pStyle w:val="Footer"/>
@@ -8366,7 +6720,7 @@
 </file>
 
 <file path=word/footer3.xml><?xml version="1.0" encoding="utf-8"?>
-<w:ftr xmlns:wpc="http://schemas.microsoft.com/office/word/2010/wordprocessingCanvas" xmlns:cx="http://schemas.microsoft.com/office/drawing/2014/chartex" xmlns:mc="http://schemas.openxmlformats.org/markup-compatibility/2006" xmlns:o="urn:schemas-microsoft-com:office:office" xmlns:r="http://schemas.openxmlformats.org/officeDocument/2006/relationships" xmlns:m="http://schemas.openxmlformats.org/officeDocument/2006/math" xmlns:v="urn:schemas-microsoft-com:vml" xmlns:wp14="http://schemas.microsoft.com/office/word/2010/wordprocessingDrawing" xmlns:wp="http://schemas.openxmlformats.org/drawingml/2006/wordprocessingDrawing" xmlns:w10="urn:schemas-microsoft-com:office:word" xmlns:w="http://schemas.openxmlformats.org/wordprocessingml/2006/main" xmlns:w14="http://schemas.microsoft.com/office/word/2010/wordml" xmlns:w15="http://schemas.microsoft.com/office/word/2012/wordml" xmlns:w16se="http://schemas.microsoft.com/office/word/2015/wordml/symex" xmlns:wpg="http://schemas.microsoft.com/office/word/2010/wordprocessingGroup" xmlns:wpi="http://schemas.microsoft.com/office/word/2010/wordprocessingInk" xmlns:wne="http://schemas.microsoft.com/office/word/2006/wordml" xmlns:wps="http://schemas.microsoft.com/office/word/2010/wordprocessingShape" mc:Ignorable="w14 w15 w16se wp14">
+<w:ftr xmlns:wpc="http://schemas.microsoft.com/office/word/2010/wordprocessingCanvas" xmlns:cx="http://schemas.microsoft.com/office/drawing/2014/chartex" xmlns:cx1="http://schemas.microsoft.com/office/drawing/2015/9/8/chartex" xmlns:cx2="http://schemas.microsoft.com/office/drawing/2015/10/21/chartex" xmlns:cx3="http://schemas.microsoft.com/office/drawing/2016/5/9/chartex" xmlns:cx4="http://schemas.microsoft.com/office/drawing/2016/5/10/chartex" xmlns:cx5="http://schemas.microsoft.com/office/drawing/2016/5/11/chartex" xmlns:cx6="http://schemas.microsoft.com/office/drawing/2016/5/12/chartex" xmlns:cx7="http://schemas.microsoft.com/office/drawing/2016/5/13/chartex" xmlns:cx8="http://schemas.microsoft.com/office/drawing/2016/5/14/chartex" xmlns:mc="http://schemas.openxmlformats.org/markup-compatibility/2006" xmlns:aink="http://schemas.microsoft.com/office/drawing/2016/ink" xmlns:am3d="http://schemas.microsoft.com/office/drawing/2017/model3d" xmlns:o="urn:schemas-microsoft-com:office:office" xmlns:r="http://schemas.openxmlformats.org/officeDocument/2006/relationships" xmlns:m="http://schemas.openxmlformats.org/officeDocument/2006/math" xmlns:v="urn:schemas-microsoft-com:vml" xmlns:wp14="http://schemas.microsoft.com/office/word/2010/wordprocessingDrawing" xmlns:wp="http://schemas.openxmlformats.org/drawingml/2006/wordprocessingDrawing" xmlns:w10="urn:schemas-microsoft-com:office:word" xmlns:w="http://schemas.openxmlformats.org/wordprocessingml/2006/main" xmlns:w14="http://schemas.microsoft.com/office/word/2010/wordml" xmlns:w15="http://schemas.microsoft.com/office/word/2012/wordml" xmlns:w16cex="http://schemas.microsoft.com/office/word/2018/wordml/cex" xmlns:w16cid="http://schemas.microsoft.com/office/word/2016/wordml/cid" xmlns:w16="http://schemas.microsoft.com/office/word/2018/wordml" xmlns:w16sdtdh="http://schemas.microsoft.com/office/word/2020/wordml/sdtdatahash" xmlns:w16se="http://schemas.microsoft.com/office/word/2015/wordml/symex" xmlns:wpg="http://schemas.microsoft.com/office/word/2010/wordprocessingGroup" xmlns:wpi="http://schemas.microsoft.com/office/word/2010/wordprocessingInk" xmlns:wne="http://schemas.microsoft.com/office/word/2006/wordml" xmlns:wps="http://schemas.microsoft.com/office/word/2010/wordprocessingShape" mc:Ignorable="w14 w15 w16se w16cid w16 w16cex w16sdtdh wp14">
   <w:p>
     <w:pPr>
       <w:spacing w:after="0" w:line="259" w:lineRule="auto"/>
@@ -8390,7 +6744,7 @@
 </file>
 
 <file path=word/footer4.xml><?xml version="1.0" encoding="utf-8"?>
-<w:ftr xmlns:wpc="http://schemas.microsoft.com/office/word/2010/wordprocessingCanvas" xmlns:cx="http://schemas.microsoft.com/office/drawing/2014/chartex" xmlns:mc="http://schemas.openxmlformats.org/markup-compatibility/2006" xmlns:o="urn:schemas-microsoft-com:office:office" xmlns:r="http://schemas.openxmlformats.org/officeDocument/2006/relationships" xmlns:m="http://schemas.openxmlformats.org/officeDocument/2006/math" xmlns:v="urn:schemas-microsoft-com:vml" xmlns:wp14="http://schemas.microsoft.com/office/word/2010/wordprocessingDrawing" xmlns:wp="http://schemas.openxmlformats.org/drawingml/2006/wordprocessingDrawing" xmlns:w10="urn:schemas-microsoft-com:office:word" xmlns:w="http://schemas.openxmlformats.org/wordprocessingml/2006/main" xmlns:w14="http://schemas.microsoft.com/office/word/2010/wordml" xmlns:w15="http://schemas.microsoft.com/office/word/2012/wordml" xmlns:w16se="http://schemas.microsoft.com/office/word/2015/wordml/symex" xmlns:wpg="http://schemas.microsoft.com/office/word/2010/wordprocessingGroup" xmlns:wpi="http://schemas.microsoft.com/office/word/2010/wordprocessingInk" xmlns:wne="http://schemas.microsoft.com/office/word/2006/wordml" xmlns:wps="http://schemas.microsoft.com/office/word/2010/wordprocessingShape" mc:Ignorable="w14 w15 w16se wp14">
+<w:ftr xmlns:wpc="http://schemas.microsoft.com/office/word/2010/wordprocessingCanvas" xmlns:cx="http://schemas.microsoft.com/office/drawing/2014/chartex" xmlns:cx1="http://schemas.microsoft.com/office/drawing/2015/9/8/chartex" xmlns:cx2="http://schemas.microsoft.com/office/drawing/2015/10/21/chartex" xmlns:cx3="http://schemas.microsoft.com/office/drawing/2016/5/9/chartex" xmlns:cx4="http://schemas.microsoft.com/office/drawing/2016/5/10/chartex" xmlns:cx5="http://schemas.microsoft.com/office/drawing/2016/5/11/chartex" xmlns:cx6="http://schemas.microsoft.com/office/drawing/2016/5/12/chartex" xmlns:cx7="http://schemas.microsoft.com/office/drawing/2016/5/13/chartex" xmlns:cx8="http://schemas.microsoft.com/office/drawing/2016/5/14/chartex" xmlns:mc="http://schemas.openxmlformats.org/markup-compatibility/2006" xmlns:aink="http://schemas.microsoft.com/office/drawing/2016/ink" xmlns:am3d="http://schemas.microsoft.com/office/drawing/2017/model3d" xmlns:o="urn:schemas-microsoft-com:office:office" xmlns:r="http://schemas.openxmlformats.org/officeDocument/2006/relationships" xmlns:m="http://schemas.openxmlformats.org/officeDocument/2006/math" xmlns:v="urn:schemas-microsoft-com:vml" xmlns:wp14="http://schemas.microsoft.com/office/word/2010/wordprocessingDrawing" xmlns:wp="http://schemas.openxmlformats.org/drawingml/2006/wordprocessingDrawing" xmlns:w10="urn:schemas-microsoft-com:office:word" xmlns:w="http://schemas.openxmlformats.org/wordprocessingml/2006/main" xmlns:w14="http://schemas.microsoft.com/office/word/2010/wordml" xmlns:w15="http://schemas.microsoft.com/office/word/2012/wordml" xmlns:w16cex="http://schemas.microsoft.com/office/word/2018/wordml/cex" xmlns:w16cid="http://schemas.microsoft.com/office/word/2016/wordml/cid" xmlns:w16="http://schemas.microsoft.com/office/word/2018/wordml" xmlns:w16sdtdh="http://schemas.microsoft.com/office/word/2020/wordml/sdtdatahash" xmlns:w16se="http://schemas.microsoft.com/office/word/2015/wordml/symex" xmlns:wpg="http://schemas.microsoft.com/office/word/2010/wordprocessingGroup" xmlns:wpi="http://schemas.microsoft.com/office/word/2010/wordprocessingInk" xmlns:wne="http://schemas.microsoft.com/office/word/2006/wordml" xmlns:wps="http://schemas.microsoft.com/office/word/2010/wordprocessingShape" mc:Ignorable="w14 w15 w16se w16cid w16 w16cex w16sdtdh wp14">
   <w:p>
     <w:pPr>
       <w:pStyle w:val="Footer"/>
@@ -8408,7 +6762,7 @@
 </file>
 
 <file path=word/footer5.xml><?xml version="1.0" encoding="utf-8"?>
-<w:ftr xmlns:wpc="http://schemas.microsoft.com/office/word/2010/wordprocessingCanvas" xmlns:cx="http://schemas.microsoft.com/office/drawing/2014/chartex" xmlns:mc="http://schemas.openxmlformats.org/markup-compatibility/2006" xmlns:o="urn:schemas-microsoft-com:office:office" xmlns:r="http://schemas.openxmlformats.org/officeDocument/2006/relationships" xmlns:m="http://schemas.openxmlformats.org/officeDocument/2006/math" xmlns:v="urn:schemas-microsoft-com:vml" xmlns:wp14="http://schemas.microsoft.com/office/word/2010/wordprocessingDrawing" xmlns:wp="http://schemas.openxmlformats.org/drawingml/2006/wordprocessingDrawing" xmlns:w10="urn:schemas-microsoft-com:office:word" xmlns:w="http://schemas.openxmlformats.org/wordprocessingml/2006/main" xmlns:w14="http://schemas.microsoft.com/office/word/2010/wordml" xmlns:w15="http://schemas.microsoft.com/office/word/2012/wordml" xmlns:w16se="http://schemas.microsoft.com/office/word/2015/wordml/symex" xmlns:wpg="http://schemas.microsoft.com/office/word/2010/wordprocessingGroup" xmlns:wpi="http://schemas.microsoft.com/office/word/2010/wordprocessingInk" xmlns:wne="http://schemas.microsoft.com/office/word/2006/wordml" xmlns:wps="http://schemas.microsoft.com/office/word/2010/wordprocessingShape" mc:Ignorable="w14 w15 w16se wp14">
+<w:ftr xmlns:wpc="http://schemas.microsoft.com/office/word/2010/wordprocessingCanvas" xmlns:cx="http://schemas.microsoft.com/office/drawing/2014/chartex" xmlns:cx1="http://schemas.microsoft.com/office/drawing/2015/9/8/chartex" xmlns:cx2="http://schemas.microsoft.com/office/drawing/2015/10/21/chartex" xmlns:cx3="http://schemas.microsoft.com/office/drawing/2016/5/9/chartex" xmlns:cx4="http://schemas.microsoft.com/office/drawing/2016/5/10/chartex" xmlns:cx5="http://schemas.microsoft.com/office/drawing/2016/5/11/chartex" xmlns:cx6="http://schemas.microsoft.com/office/drawing/2016/5/12/chartex" xmlns:cx7="http://schemas.microsoft.com/office/drawing/2016/5/13/chartex" xmlns:cx8="http://schemas.microsoft.com/office/drawing/2016/5/14/chartex" xmlns:mc="http://schemas.openxmlformats.org/markup-compatibility/2006" xmlns:aink="http://schemas.microsoft.com/office/drawing/2016/ink" xmlns:am3d="http://schemas.microsoft.com/office/drawing/2017/model3d" xmlns:o="urn:schemas-microsoft-com:office:office" xmlns:r="http://schemas.openxmlformats.org/officeDocument/2006/relationships" xmlns:m="http://schemas.openxmlformats.org/officeDocument/2006/math" xmlns:v="urn:schemas-microsoft-com:vml" xmlns:wp14="http://schemas.microsoft.com/office/word/2010/wordprocessingDrawing" xmlns:wp="http://schemas.openxmlformats.org/drawingml/2006/wordprocessingDrawing" xmlns:w10="urn:schemas-microsoft-com:office:word" xmlns:w="http://schemas.openxmlformats.org/wordprocessingml/2006/main" xmlns:w14="http://schemas.microsoft.com/office/word/2010/wordml" xmlns:w15="http://schemas.microsoft.com/office/word/2012/wordml" xmlns:w16cex="http://schemas.microsoft.com/office/word/2018/wordml/cex" xmlns:w16cid="http://schemas.microsoft.com/office/word/2016/wordml/cid" xmlns:w16="http://schemas.microsoft.com/office/word/2018/wordml" xmlns:w16sdtdh="http://schemas.microsoft.com/office/word/2020/wordml/sdtdatahash" xmlns:w16se="http://schemas.microsoft.com/office/word/2015/wordml/symex" xmlns:wpg="http://schemas.microsoft.com/office/word/2010/wordprocessingGroup" xmlns:wpi="http://schemas.microsoft.com/office/word/2010/wordprocessingInk" xmlns:wne="http://schemas.microsoft.com/office/word/2006/wordml" xmlns:wps="http://schemas.microsoft.com/office/word/2010/wordprocessingShape" mc:Ignorable="w14 w15 w16se w16cid w16 w16cex w16sdtdh wp14">
   <w:p>
     <w:pPr>
       <w:spacing w:after="0" w:line="259" w:lineRule="auto"/>
@@ -8432,7 +6786,7 @@
 </file>
 
 <file path=word/footnotes.xml><?xml version="1.0" encoding="utf-8"?>
-<w:footnotes xmlns:wpc="http://schemas.microsoft.com/office/word/2010/wordprocessingCanvas" xmlns:cx="http://schemas.microsoft.com/office/drawing/2014/chartex" xmlns:mc="http://schemas.openxmlformats.org/markup-compatibility/2006" xmlns:o="urn:schemas-microsoft-com:office:office" xmlns:r="http://schemas.openxmlformats.org/officeDocument/2006/relationships" xmlns:m="http://schemas.openxmlformats.org/officeDocument/2006/math" xmlns:v="urn:schemas-microsoft-com:vml" xmlns:wp14="http://schemas.microsoft.com/office/word/2010/wordprocessingDrawing" xmlns:wp="http://schemas.openxmlformats.org/drawingml/2006/wordprocessingDrawing" xmlns:w10="urn:schemas-microsoft-com:office:word" xmlns:w="http://schemas.openxmlformats.org/wordprocessingml/2006/main" xmlns:w14="http://schemas.microsoft.com/office/word/2010/wordml" xmlns:w15="http://schemas.microsoft.com/office/word/2012/wordml" xmlns:w16se="http://schemas.microsoft.com/office/word/2015/wordml/symex" xmlns:wpg="http://schemas.microsoft.com/office/word/2010/wordprocessingGroup" xmlns:wpi="http://schemas.microsoft.com/office/word/2010/wordprocessingInk" xmlns:wne="http://schemas.microsoft.com/office/word/2006/wordml" xmlns:wps="http://schemas.microsoft.com/office/word/2010/wordprocessingShape" mc:Ignorable="w14 w15 w16se wp14">
+<w:footnotes xmlns:wpc="http://schemas.microsoft.com/office/word/2010/wordprocessingCanvas" xmlns:cx="http://schemas.microsoft.com/office/drawing/2014/chartex" xmlns:cx1="http://schemas.microsoft.com/office/drawing/2015/9/8/chartex" xmlns:cx2="http://schemas.microsoft.com/office/drawing/2015/10/21/chartex" xmlns:cx3="http://schemas.microsoft.com/office/drawing/2016/5/9/chartex" xmlns:cx4="http://schemas.microsoft.com/office/drawing/2016/5/10/chartex" xmlns:cx5="http://schemas.microsoft.com/office/drawing/2016/5/11/chartex" xmlns:cx6="http://schemas.microsoft.com/office/drawing/2016/5/12/chartex" xmlns:cx7="http://schemas.microsoft.com/office/drawing/2016/5/13/chartex" xmlns:cx8="http://schemas.microsoft.com/office/drawing/2016/5/14/chartex" xmlns:mc="http://schemas.openxmlformats.org/markup-compatibility/2006" xmlns:aink="http://schemas.microsoft.com/office/drawing/2016/ink" xmlns:am3d="http://schemas.microsoft.com/office/drawing/2017/model3d" xmlns:o="urn:schemas-microsoft-com:office:office" xmlns:r="http://schemas.openxmlformats.org/officeDocument/2006/relationships" xmlns:m="http://schemas.openxmlformats.org/officeDocument/2006/math" xmlns:v="urn:schemas-microsoft-com:vml" xmlns:wp14="http://schemas.microsoft.com/office/word/2010/wordprocessingDrawing" xmlns:wp="http://schemas.openxmlformats.org/drawingml/2006/wordprocessingDrawing" xmlns:w10="urn:schemas-microsoft-com:office:word" xmlns:w="http://schemas.openxmlformats.org/wordprocessingml/2006/main" xmlns:w14="http://schemas.microsoft.com/office/word/2010/wordml" xmlns:w15="http://schemas.microsoft.com/office/word/2012/wordml" xmlns:w16cex="http://schemas.microsoft.com/office/word/2018/wordml/cex" xmlns:w16cid="http://schemas.microsoft.com/office/word/2016/wordml/cid" xmlns:w16="http://schemas.microsoft.com/office/word/2018/wordml" xmlns:w16sdtdh="http://schemas.microsoft.com/office/word/2020/wordml/sdtdatahash" xmlns:w16se="http://schemas.microsoft.com/office/word/2015/wordml/symex" xmlns:wpg="http://schemas.microsoft.com/office/word/2010/wordprocessingGroup" xmlns:wpi="http://schemas.microsoft.com/office/word/2010/wordprocessingInk" xmlns:wne="http://schemas.microsoft.com/office/word/2006/wordml" xmlns:wps="http://schemas.microsoft.com/office/word/2010/wordprocessingShape" mc:Ignorable="w14 w15 w16se w16cid w16 w16cex w16sdtdh wp14">
   <w:footnote w:type="separator" w:id="-1">
     <w:p>
       <w:pPr>
@@ -8457,7 +6811,7 @@
 </file>
 
 <file path=word/numbering.xml><?xml version="1.0" encoding="utf-8"?>
-<w:numbering xmlns:wpc="http://schemas.microsoft.com/office/word/2010/wordprocessingCanvas" xmlns:cx="http://schemas.microsoft.com/office/drawing/2014/chartex" xmlns:mc="http://schemas.openxmlformats.org/markup-compatibility/2006" xmlns:o="urn:schemas-microsoft-com:office:office" xmlns:r="http://schemas.openxmlformats.org/officeDocument/2006/relationships" xmlns:m="http://schemas.openxmlformats.org/officeDocument/2006/math" xmlns:v="urn:schemas-microsoft-com:vml" xmlns:wp14="http://schemas.microsoft.com/office/word/2010/wordprocessingDrawing" xmlns:wp="http://schemas.openxmlformats.org/drawingml/2006/wordprocessingDrawing" xmlns:w10="urn:schemas-microsoft-com:office:word" xmlns:w="http://schemas.openxmlformats.org/wordprocessingml/2006/main" xmlns:w14="http://schemas.microsoft.com/office/word/2010/wordml" xmlns:w15="http://schemas.microsoft.com/office/word/2012/wordml" xmlns:w16se="http://schemas.microsoft.com/office/word/2015/wordml/symex" xmlns:wpg="http://schemas.microsoft.com/office/word/2010/wordprocessingGroup" xmlns:wpi="http://schemas.microsoft.com/office/word/2010/wordprocessingInk" xmlns:wne="http://schemas.microsoft.com/office/word/2006/wordml" xmlns:wps="http://schemas.microsoft.com/office/word/2010/wordprocessingShape" mc:Ignorable="w14 w15 w16se wp14">
+<w:numbering xmlns:wpc="http://schemas.microsoft.com/office/word/2010/wordprocessingCanvas" xmlns:cx="http://schemas.microsoft.com/office/drawing/2014/chartex" xmlns:cx1="http://schemas.microsoft.com/office/drawing/2015/9/8/chartex" xmlns:cx2="http://schemas.microsoft.com/office/drawing/2015/10/21/chartex" xmlns:cx3="http://schemas.microsoft.com/office/drawing/2016/5/9/chartex" xmlns:cx4="http://schemas.microsoft.com/office/drawing/2016/5/10/chartex" xmlns:cx5="http://schemas.microsoft.com/office/drawing/2016/5/11/chartex" xmlns:cx6="http://schemas.microsoft.com/office/drawing/2016/5/12/chartex" xmlns:cx7="http://schemas.microsoft.com/office/drawing/2016/5/13/chartex" xmlns:cx8="http://schemas.microsoft.com/office/drawing/2016/5/14/chartex" xmlns:mc="http://schemas.openxmlformats.org/markup-compatibility/2006" xmlns:aink="http://schemas.microsoft.com/office/drawing/2016/ink" xmlns:am3d="http://schemas.microsoft.com/office/drawing/2017/model3d" xmlns:o="urn:schemas-microsoft-com:office:office" xmlns:r="http://schemas.openxmlformats.org/officeDocument/2006/relationships" xmlns:m="http://schemas.openxmlformats.org/officeDocument/2006/math" xmlns:v="urn:schemas-microsoft-com:vml" xmlns:wp14="http://schemas.microsoft.com/office/word/2010/wordprocessingDrawing" xmlns:wp="http://schemas.openxmlformats.org/drawingml/2006/wordprocessingDrawing" xmlns:w10="urn:schemas-microsoft-com:office:word" xmlns:w="http://schemas.openxmlformats.org/wordprocessingml/2006/main" xmlns:w14="http://schemas.microsoft.com/office/word/2010/wordml" xmlns:w15="http://schemas.microsoft.com/office/word/2012/wordml" xmlns:w16cex="http://schemas.microsoft.com/office/word/2018/wordml/cex" xmlns:w16cid="http://schemas.microsoft.com/office/word/2016/wordml/cid" xmlns:w16="http://schemas.microsoft.com/office/word/2018/wordml" xmlns:w16sdtdh="http://schemas.microsoft.com/office/word/2020/wordml/sdtdatahash" xmlns:w16se="http://schemas.microsoft.com/office/word/2015/wordml/symex" xmlns:wpg="http://schemas.microsoft.com/office/word/2010/wordprocessingGroup" xmlns:wpi="http://schemas.microsoft.com/office/word/2010/wordprocessingInk" xmlns:wne="http://schemas.microsoft.com/office/word/2006/wordml" xmlns:wps="http://schemas.microsoft.com/office/word/2010/wordprocessingShape" mc:Ignorable="w14 w15 w16se w16cid w16 w16cex w16sdtdh wp14">
   <w:abstractNum w:abstractNumId="0" w15:restartNumberingAfterBreak="0">
     <w:nsid w:val="00000001"/>
     <w:multiLevelType w:val="multilevel"/>
@@ -11013,7 +9367,7 @@
 </file>
 
 <file path=word/styles.xml><?xml version="1.0" encoding="utf-8"?>
-<w:styles xmlns:mc="http://schemas.openxmlformats.org/markup-compatibility/2006" xmlns:r="http://schemas.openxmlformats.org/officeDocument/2006/relationships" xmlns:w="http://schemas.openxmlformats.org/wordprocessingml/2006/main" xmlns:w14="http://schemas.microsoft.com/office/word/2010/wordml" xmlns:w15="http://schemas.microsoft.com/office/word/2012/wordml" xmlns:w16se="http://schemas.microsoft.com/office/word/2015/wordml/symex" mc:Ignorable="w14 w15 w16se">
+<w:styles xmlns:mc="http://schemas.openxmlformats.org/markup-compatibility/2006" xmlns:r="http://schemas.openxmlformats.org/officeDocument/2006/relationships" xmlns:w="http://schemas.openxmlformats.org/wordprocessingml/2006/main" xmlns:w14="http://schemas.microsoft.com/office/word/2010/wordml" xmlns:w15="http://schemas.microsoft.com/office/word/2012/wordml" xmlns:w16cex="http://schemas.microsoft.com/office/word/2018/wordml/cex" xmlns:w16cid="http://schemas.microsoft.com/office/word/2016/wordml/cid" xmlns:w16="http://schemas.microsoft.com/office/word/2018/wordml" xmlns:w16sdtdh="http://schemas.microsoft.com/office/word/2020/wordml/sdtdatahash" xmlns:w16se="http://schemas.microsoft.com/office/word/2015/wordml/symex" mc:Ignorable="w14 w15 w16se w16cid w16 w16cex w16sdtdh">
   <w:docDefaults>
     <w:rPrDefault>
       <w:rPr>
@@ -11029,7 +9383,7 @@
       </w:pPr>
     </w:pPrDefault>
   </w:docDefaults>
-  <w:latentStyles w:defLockedState="0" w:defUIPriority="99" w:defSemiHidden="0" w:defUnhideWhenUsed="0" w:defQFormat="0" w:count="371">
+  <w:latentStyles w:defLockedState="0" w:defUIPriority="99" w:defSemiHidden="0" w:defUnhideWhenUsed="0" w:defQFormat="0" w:count="376">
     <w:lsdException w:name="Normal" w:uiPriority="0" w:qFormat="1"/>
     <w:lsdException w:name="heading 1" w:uiPriority="9" w:qFormat="1"/>
     <w:lsdException w:name="heading 2" w:semiHidden="1" w:uiPriority="9" w:unhideWhenUsed="1" w:qFormat="1"/>
@@ -11135,7 +9489,6 @@
     <w:lsdException w:name="HTML Sample" w:semiHidden="1" w:unhideWhenUsed="1"/>
     <w:lsdException w:name="HTML Typewriter" w:semiHidden="1" w:unhideWhenUsed="1"/>
     <w:lsdException w:name="HTML Variable" w:semiHidden="1" w:unhideWhenUsed="1"/>
-    <w:lsdException w:name="Normal Table" w:semiHidden="1" w:unhideWhenUsed="1"/>
     <w:lsdException w:name="annotation subject" w:semiHidden="1" w:unhideWhenUsed="1"/>
     <w:lsdException w:name="No List" w:semiHidden="1" w:unhideWhenUsed="1"/>
     <w:lsdException w:name="Outline List 1" w:semiHidden="1" w:unhideWhenUsed="1"/>
@@ -11178,11 +9531,8 @@
     <w:lsdException w:name="Table Contemporary" w:semiHidden="1" w:unhideWhenUsed="1"/>
     <w:lsdException w:name="Table Elegant" w:semiHidden="1" w:unhideWhenUsed="1"/>
     <w:lsdException w:name="Table Professional" w:semiHidden="1" w:unhideWhenUsed="1"/>
-    <w:lsdException w:name="Table Subtle 1" w:semiHidden="1" w:unhideWhenUsed="1"/>
     <w:lsdException w:name="Table Subtle 2" w:semiHidden="1" w:unhideWhenUsed="1"/>
     <w:lsdException w:name="Table Web 1" w:semiHidden="1" w:unhideWhenUsed="1"/>
-    <w:lsdException w:name="Table Web 2" w:semiHidden="1" w:unhideWhenUsed="1"/>
-    <w:lsdException w:name="Table Web 3" w:semiHidden="1" w:unhideWhenUsed="1"/>
     <w:lsdException w:name="Balloon Text" w:semiHidden="1" w:unhideWhenUsed="1"/>
     <w:lsdException w:name="Table Grid" w:uiPriority="39"/>
     <w:lsdException w:name="Table Theme" w:semiHidden="1" w:unhideWhenUsed="1"/>
@@ -11401,6 +9751,11 @@
     <w:lsdException w:name="List Table 5 Dark Accent 6" w:uiPriority="50"/>
     <w:lsdException w:name="List Table 6 Colorful Accent 6" w:uiPriority="51"/>
     <w:lsdException w:name="List Table 7 Colorful Accent 6" w:uiPriority="52"/>
+    <w:lsdException w:name="Mention" w:semiHidden="1" w:unhideWhenUsed="1"/>
+    <w:lsdException w:name="Smart Hyperlink" w:semiHidden="1" w:unhideWhenUsed="1"/>
+    <w:lsdException w:name="Hashtag" w:semiHidden="1" w:unhideWhenUsed="1"/>
+    <w:lsdException w:name="Unresolved Mention" w:semiHidden="1" w:unhideWhenUsed="1"/>
+    <w:lsdException w:name="Smart Link" w:semiHidden="1" w:unhideWhenUsed="1"/>
   </w:latentStyles>
   <w:style w:type="paragraph" w:default="1" w:styleId="Normal">
     <w:name w:val="Normal"/>
@@ -11522,8 +9877,8 @@
       <w:u w:val="single"/>
     </w:rPr>
   </w:style>
-  <w:style w:type="character" w:customStyle="1" w:styleId="UnresolvedMention">
-    <w:name w:val="Unresolved Mention"/>
+  <w:style w:type="character" w:customStyle="1" w:styleId="UnresolvedMention1">
+    <w:name w:val="Unresolved Mention1"/>
     <w:basedOn w:val="DefaultParagraphFont"/>
     <w:uiPriority w:val="99"/>
     <w:rPr>

</xml_diff>